<commit_message>
Added row merging logic
</commit_message>
<xml_diff>
--- a/files/word/test.docx
+++ b/files/word/test.docx
@@ -25,6 +25,10 @@
           </w:tcPr>
           <w:p>
             <w:r>
+              <w:rPr>
+                <w:rFonts w:ascii="Times New Roman" w:hAnsi="Times New Roman"/>
+                <w:sz w:val="20"/>
+              </w:rPr>
               <w:t>Variables</w:t>
             </w:r>
           </w:p>
@@ -36,6 +40,10 @@
           </w:tcPr>
           <w:p>
             <w:r>
+              <w:rPr>
+                <w:rFonts w:ascii="Times New Roman" w:hAnsi="Times New Roman"/>
+                <w:sz w:val="20"/>
+              </w:rPr>
               <w:t>Variable influence on process</w:t>
             </w:r>
           </w:p>
@@ -47,6 +55,10 @@
           </w:tcPr>
           <w:p>
             <w:r>
+              <w:rPr>
+                <w:rFonts w:ascii="Times New Roman" w:hAnsi="Times New Roman"/>
+                <w:sz w:val="20"/>
+              </w:rPr>
               <w:t>Process influence on variables</w:t>
             </w:r>
           </w:p>
@@ -66,6 +78,10 @@
           </w:tcPr>
           <w:p>
             <w:r>
+              <w:rPr>
+                <w:rFonts w:ascii="Times New Roman" w:hAnsi="Times New Roman"/>
+                <w:sz w:val="20"/>
+              </w:rPr>
               <w:t>Influence present? (Yes/No Description)</w:t>
             </w:r>
           </w:p>
@@ -76,6 +92,10 @@
           </w:tcPr>
           <w:p>
             <w:r>
+              <w:rPr>
+                <w:rFonts w:ascii="Times New Roman" w:hAnsi="Times New Roman"/>
+                <w:sz w:val="20"/>
+              </w:rPr>
               <w:t>Time period/Climate domain</w:t>
             </w:r>
           </w:p>
@@ -86,6 +106,10 @@
           </w:tcPr>
           <w:p>
             <w:r>
+              <w:rPr>
+                <w:rFonts w:ascii="Times New Roman" w:hAnsi="Times New Roman"/>
+                <w:sz w:val="20"/>
+              </w:rPr>
               <w:t xml:space="preserve">Handling of influence </w:t>
               <w:br/>
               <w:t xml:space="preserve"> (How/If not — Why)</w:t>
@@ -98,6 +122,10 @@
           </w:tcPr>
           <w:p>
             <w:r>
+              <w:rPr>
+                <w:rFonts w:ascii="Times New Roman" w:hAnsi="Times New Roman"/>
+                <w:sz w:val="20"/>
+              </w:rPr>
               <w:t>Influence present? (Yes/No Description)</w:t>
             </w:r>
           </w:p>
@@ -108,6 +136,10 @@
           </w:tcPr>
           <w:p>
             <w:r>
+              <w:rPr>
+                <w:rFonts w:ascii="Times New Roman" w:hAnsi="Times New Roman"/>
+                <w:sz w:val="20"/>
+              </w:rPr>
               <w:t>Time period/Climate domain</w:t>
             </w:r>
           </w:p>
@@ -118,6 +150,10 @@
           </w:tcPr>
           <w:p>
             <w:r>
+              <w:rPr>
+                <w:rFonts w:ascii="Times New Roman" w:hAnsi="Times New Roman"/>
+                <w:sz w:val="20"/>
+              </w:rPr>
               <w:t xml:space="preserve">Handling of influence </w:t>
               <w:br/>
               <w:t xml:space="preserve"> (How/If not — Why)</w:t>
@@ -129,9 +165,14 @@
         <w:tc>
           <w:tcPr>
             <w:tcW w:type="dxa" w:w="1506"/>
+            <w:vMerge w:val="restart"/>
           </w:tcPr>
           <w:p>
             <w:r>
+              <w:rPr>
+                <w:rFonts w:ascii="Times New Roman" w:hAnsi="Times New Roman"/>
+                <w:sz w:val="20"/>
+              </w:rPr>
               <w:t>Temperature in bedrock</w:t>
             </w:r>
           </w:p>
@@ -139,47 +180,343 @@
         <w:tc>
           <w:tcPr>
             <w:tcW w:type="dxa" w:w="1506"/>
-          </w:tcPr>
-          <w:p/>
-        </w:tc>
-        <w:tc>
-          <w:tcPr>
-            <w:tcW w:type="dxa" w:w="1506"/>
-          </w:tcPr>
-          <w:p/>
-        </w:tc>
-        <w:tc>
-          <w:tcPr>
-            <w:tcW w:type="dxa" w:w="1506"/>
-          </w:tcPr>
-          <w:p/>
-        </w:tc>
-        <w:tc>
-          <w:tcPr>
-            <w:tcW w:type="dxa" w:w="1506"/>
-          </w:tcPr>
-          <w:p/>
-        </w:tc>
-        <w:tc>
-          <w:tcPr>
-            <w:tcW w:type="dxa" w:w="1506"/>
-          </w:tcPr>
-          <w:p/>
-        </w:tc>
-        <w:tc>
-          <w:tcPr>
-            <w:tcW w:type="dxa" w:w="1506"/>
-          </w:tcPr>
-          <w:p/>
+            <w:vMerge w:val="restart"/>
+          </w:tcPr>
+          <w:p>
+            <w:r>
+              <w:rPr>
+                <w:rFonts w:ascii="Times New Roman" w:hAnsi="Times New Roman"/>
+                <w:sz w:val="20"/>
+              </w:rPr>
+              <w:t>Yes</w:t>
+              <w:br/>
+              <w:t>Temperature gradients are the driving force for heat transport. Thermal conductivity and heat capacity are temperature dependent.</w:t>
+            </w:r>
+          </w:p>
+        </w:tc>
+        <w:tc>
+          <w:tcPr>
+            <w:tcW w:type="dxa" w:w="1506"/>
+          </w:tcPr>
+          <w:p>
+            <w:r>
+              <w:rPr>
+                <w:rFonts w:ascii="Times New Roman" w:hAnsi="Times New Roman"/>
+                <w:sz w:val="20"/>
+              </w:rPr>
+              <w:t>Excavation/operation</w:t>
+            </w:r>
+          </w:p>
+        </w:tc>
+        <w:tc>
+          <w:tcPr>
+            <w:tcW w:type="dxa" w:w="1506"/>
+          </w:tcPr>
+          <w:p>
+            <w:r>
+              <w:rPr>
+                <w:rFonts w:ascii="Times New Roman" w:hAnsi="Times New Roman"/>
+                <w:sz w:val="20"/>
+              </w:rPr>
+              <w:t>Yes</w:t>
+              <w:br/>
+              <w:t>Check that local deposition sequence-dependant pre-heating effects can be ignored and evaluate potential effects of tunnel ventilation (see Section 2.1.7).</w:t>
+            </w:r>
+          </w:p>
+        </w:tc>
+        <w:tc>
+          <w:tcPr>
+            <w:tcW w:type="dxa" w:w="1506"/>
+            <w:vMerge w:val="restart"/>
+          </w:tcPr>
+          <w:p>
+            <w:r>
+              <w:rPr>
+                <w:rFonts w:ascii="Times New Roman" w:hAnsi="Times New Roman"/>
+                <w:sz w:val="20"/>
+              </w:rPr>
+              <w:t>Yes</w:t>
+              <w:br/>
+              <w:t>0</w:t>
+            </w:r>
+          </w:p>
+        </w:tc>
+        <w:tc>
+          <w:tcPr>
+            <w:tcW w:type="dxa" w:w="1506"/>
+          </w:tcPr>
+          <w:p>
+            <w:r>
+              <w:rPr>
+                <w:rFonts w:ascii="Times New Roman" w:hAnsi="Times New Roman"/>
+                <w:sz w:val="20"/>
+              </w:rPr>
+              <w:t>Excavation/operation</w:t>
+            </w:r>
+          </w:p>
+        </w:tc>
+        <w:tc>
+          <w:tcPr>
+            <w:tcW w:type="dxa" w:w="1506"/>
+          </w:tcPr>
+          <w:p>
+            <w:r>
+              <w:rPr>
+                <w:rFonts w:ascii="Times New Roman" w:hAnsi="Times New Roman"/>
+                <w:sz w:val="20"/>
+              </w:rPr>
+              <w:t>Yes</w:t>
+              <w:br/>
+              <w:t>Heat transport neglected (see Section 2.1.7).</w:t>
+            </w:r>
+          </w:p>
         </w:tc>
       </w:tr>
       <w:tr>
         <w:tc>
           <w:tcPr>
             <w:tcW w:type="dxa" w:w="1506"/>
+            <w:vMerge/>
+          </w:tcPr>
+          <w:p/>
+        </w:tc>
+        <w:tc>
+          <w:tcPr>
+            <w:tcW w:type="dxa" w:w="1506"/>
+            <w:vMerge/>
+          </w:tcPr>
+          <w:p/>
+        </w:tc>
+        <w:tc>
+          <w:tcPr>
+            <w:tcW w:type="dxa" w:w="1506"/>
           </w:tcPr>
           <w:p>
             <w:r>
+              <w:rPr>
+                <w:rFonts w:ascii="Times New Roman" w:hAnsi="Times New Roman"/>
+                <w:sz w:val="20"/>
+              </w:rPr>
+              <w:t>Temperate</w:t>
+            </w:r>
+          </w:p>
+        </w:tc>
+        <w:tc>
+          <w:tcPr>
+            <w:tcW w:type="dxa" w:w="1506"/>
+          </w:tcPr>
+          <w:p>
+            <w:r>
+              <w:rPr>
+                <w:rFonts w:ascii="Times New Roman" w:hAnsi="Times New Roman"/>
+                <w:sz w:val="20"/>
+              </w:rPr>
+              <w:t>Yes</w:t>
+              <w:br/>
+              <w:t>Site-specific temperature and thermal properties. Dependence of thermal properties on T accounted for in dimensioning calculations. Otherwise thermal properties for constant T.</w:t>
+            </w:r>
+          </w:p>
+        </w:tc>
+        <w:tc>
+          <w:tcPr>
+            <w:tcW w:type="dxa" w:w="1506"/>
+            <w:vMerge/>
+          </w:tcPr>
+          <w:p/>
+        </w:tc>
+        <w:tc>
+          <w:tcPr>
+            <w:tcW w:type="dxa" w:w="1506"/>
+          </w:tcPr>
+          <w:p>
+            <w:r>
+              <w:rPr>
+                <w:rFonts w:ascii="Times New Roman" w:hAnsi="Times New Roman"/>
+                <w:sz w:val="20"/>
+              </w:rPr>
+              <w:t>Temperate</w:t>
+            </w:r>
+          </w:p>
+        </w:tc>
+        <w:tc>
+          <w:tcPr>
+            <w:tcW w:type="dxa" w:w="1506"/>
+          </w:tcPr>
+          <w:p>
+            <w:r>
+              <w:rPr>
+                <w:rFonts w:ascii="Times New Roman" w:hAnsi="Times New Roman"/>
+                <w:sz w:val="20"/>
+              </w:rPr>
+              <w:t>Yes</w:t>
+              <w:br/>
+              <w:t>Output from calculations.</w:t>
+            </w:r>
+          </w:p>
+        </w:tc>
+      </w:tr>
+      <w:tr>
+        <w:tc>
+          <w:tcPr>
+            <w:tcW w:type="dxa" w:w="1506"/>
+            <w:vMerge/>
+          </w:tcPr>
+          <w:p/>
+        </w:tc>
+        <w:tc>
+          <w:tcPr>
+            <w:tcW w:type="dxa" w:w="1506"/>
+            <w:vMerge/>
+          </w:tcPr>
+          <w:p/>
+        </w:tc>
+        <w:tc>
+          <w:tcPr>
+            <w:tcW w:type="dxa" w:w="1506"/>
+          </w:tcPr>
+          <w:p>
+            <w:r>
+              <w:rPr>
+                <w:rFonts w:ascii="Times New Roman" w:hAnsi="Times New Roman"/>
+                <w:sz w:val="20"/>
+              </w:rPr>
+              <w:t>Periglacial</w:t>
+            </w:r>
+          </w:p>
+        </w:tc>
+        <w:tc>
+          <w:tcPr>
+            <w:tcW w:type="dxa" w:w="1506"/>
+            <w:vMerge w:val="restart"/>
+          </w:tcPr>
+          <w:p>
+            <w:r>
+              <w:rPr>
+                <w:rFonts w:ascii="Times New Roman" w:hAnsi="Times New Roman"/>
+                <w:sz w:val="20"/>
+              </w:rPr>
+              <w:t>Yes</w:t>
+              <w:br/>
+              <w:t>See Temperate above and Climate report.</w:t>
+            </w:r>
+          </w:p>
+        </w:tc>
+        <w:tc>
+          <w:tcPr>
+            <w:tcW w:type="dxa" w:w="1506"/>
+            <w:vMerge/>
+          </w:tcPr>
+          <w:p/>
+        </w:tc>
+        <w:tc>
+          <w:tcPr>
+            <w:tcW w:type="dxa" w:w="1506"/>
+          </w:tcPr>
+          <w:p>
+            <w:r>
+              <w:rPr>
+                <w:rFonts w:ascii="Times New Roman" w:hAnsi="Times New Roman"/>
+                <w:sz w:val="20"/>
+              </w:rPr>
+              <w:t>Periglacial</w:t>
+            </w:r>
+          </w:p>
+        </w:tc>
+        <w:tc>
+          <w:tcPr>
+            <w:tcW w:type="dxa" w:w="1506"/>
+            <w:vMerge w:val="restart"/>
+          </w:tcPr>
+          <w:p>
+            <w:r>
+              <w:rPr>
+                <w:rFonts w:ascii="Times New Roman" w:hAnsi="Times New Roman"/>
+                <w:sz w:val="20"/>
+              </w:rPr>
+              <w:t>Yes</w:t>
+              <w:br/>
+              <w:t>Output from calculations, see also Section 2.2 Freezing and Climate report.</w:t>
+            </w:r>
+          </w:p>
+        </w:tc>
+      </w:tr>
+      <w:tr>
+        <w:tc>
+          <w:tcPr>
+            <w:tcW w:type="dxa" w:w="1506"/>
+            <w:vMerge/>
+          </w:tcPr>
+          <w:p/>
+        </w:tc>
+        <w:tc>
+          <w:tcPr>
+            <w:tcW w:type="dxa" w:w="1506"/>
+            <w:vMerge/>
+          </w:tcPr>
+          <w:p/>
+        </w:tc>
+        <w:tc>
+          <w:tcPr>
+            <w:tcW w:type="dxa" w:w="1506"/>
+          </w:tcPr>
+          <w:p>
+            <w:r>
+              <w:rPr>
+                <w:rFonts w:ascii="Times New Roman" w:hAnsi="Times New Roman"/>
+                <w:sz w:val="20"/>
+              </w:rPr>
+              <w:t>Glacial</w:t>
+            </w:r>
+          </w:p>
+        </w:tc>
+        <w:tc>
+          <w:tcPr>
+            <w:tcW w:type="dxa" w:w="1506"/>
+            <w:vMerge/>
+          </w:tcPr>
+          <w:p/>
+        </w:tc>
+        <w:tc>
+          <w:tcPr>
+            <w:tcW w:type="dxa" w:w="1506"/>
+            <w:vMerge/>
+          </w:tcPr>
+          <w:p/>
+        </w:tc>
+        <w:tc>
+          <w:tcPr>
+            <w:tcW w:type="dxa" w:w="1506"/>
+          </w:tcPr>
+          <w:p>
+            <w:r>
+              <w:rPr>
+                <w:rFonts w:ascii="Times New Roman" w:hAnsi="Times New Roman"/>
+                <w:sz w:val="20"/>
+              </w:rPr>
+              <w:t>Glacial</w:t>
+            </w:r>
+          </w:p>
+        </w:tc>
+        <w:tc>
+          <w:tcPr>
+            <w:tcW w:type="dxa" w:w="1506"/>
+            <w:vMerge/>
+          </w:tcPr>
+          <w:p/>
+        </w:tc>
+      </w:tr>
+      <w:tr>
+        <w:tc>
+          <w:tcPr>
+            <w:tcW w:type="dxa" w:w="1506"/>
+            <w:vMerge w:val="restart"/>
+          </w:tcPr>
+          <w:p>
+            <w:r>
+              <w:rPr>
+                <w:rFonts w:ascii="Times New Roman" w:hAnsi="Times New Roman"/>
+                <w:sz w:val="20"/>
+              </w:rPr>
               <w:t>Groundwater flow</w:t>
             </w:r>
           </w:p>
@@ -187,47 +524,316 @@
         <w:tc>
           <w:tcPr>
             <w:tcW w:type="dxa" w:w="1506"/>
-          </w:tcPr>
-          <w:p/>
-        </w:tc>
-        <w:tc>
-          <w:tcPr>
-            <w:tcW w:type="dxa" w:w="1506"/>
-          </w:tcPr>
-          <w:p/>
-        </w:tc>
-        <w:tc>
-          <w:tcPr>
-            <w:tcW w:type="dxa" w:w="1506"/>
-          </w:tcPr>
-          <w:p/>
-        </w:tc>
-        <w:tc>
-          <w:tcPr>
-            <w:tcW w:type="dxa" w:w="1506"/>
-          </w:tcPr>
-          <w:p/>
-        </w:tc>
-        <w:tc>
-          <w:tcPr>
-            <w:tcW w:type="dxa" w:w="1506"/>
-          </w:tcPr>
-          <w:p/>
-        </w:tc>
-        <w:tc>
-          <w:tcPr>
-            <w:tcW w:type="dxa" w:w="1506"/>
-          </w:tcPr>
-          <w:p/>
+            <w:vMerge w:val="restart"/>
+          </w:tcPr>
+          <w:p>
+            <w:r>
+              <w:rPr>
+                <w:rFonts w:ascii="Times New Roman" w:hAnsi="Times New Roman"/>
+                <w:sz w:val="20"/>
+              </w:rPr>
+              <w:t>Yes</w:t>
+              <w:br/>
+              <w:t>0</w:t>
+            </w:r>
+          </w:p>
+        </w:tc>
+        <w:tc>
+          <w:tcPr>
+            <w:tcW w:type="dxa" w:w="1506"/>
+          </w:tcPr>
+          <w:p>
+            <w:r>
+              <w:rPr>
+                <w:rFonts w:ascii="Times New Roman" w:hAnsi="Times New Roman"/>
+                <w:sz w:val="20"/>
+              </w:rPr>
+              <w:t>Excavation/operation</w:t>
+            </w:r>
+          </w:p>
+        </w:tc>
+        <w:tc>
+          <w:tcPr>
+            <w:tcW w:type="dxa" w:w="1506"/>
+          </w:tcPr>
+          <w:p>
+            <w:r>
+              <w:rPr>
+                <w:rFonts w:ascii="Times New Roman" w:hAnsi="Times New Roman"/>
+                <w:sz w:val="20"/>
+              </w:rPr>
+              <w:t>Yes</w:t>
+              <w:br/>
+              <w:t>Heat transport neglected (see Section 2.1.7).</w:t>
+            </w:r>
+          </w:p>
+        </w:tc>
+        <w:tc>
+          <w:tcPr>
+            <w:tcW w:type="dxa" w:w="1506"/>
+            <w:vMerge w:val="restart"/>
+          </w:tcPr>
+          <w:p>
+            <w:r>
+              <w:rPr>
+                <w:rFonts w:ascii="Times New Roman" w:hAnsi="Times New Roman"/>
+                <w:sz w:val="20"/>
+              </w:rPr>
+              <w:t>No</w:t>
+              <w:br/>
+              <w:t>But indirectly through temperature</w:t>
+            </w:r>
+          </w:p>
+        </w:tc>
+        <w:tc>
+          <w:tcPr>
+            <w:tcW w:type="dxa" w:w="1506"/>
+          </w:tcPr>
+          <w:p>
+            <w:r>
+              <w:rPr>
+                <w:rFonts w:ascii="Times New Roman" w:hAnsi="Times New Roman"/>
+                <w:sz w:val="20"/>
+              </w:rPr>
+              <w:t>Excavation/operation</w:t>
+            </w:r>
+          </w:p>
+        </w:tc>
+        <w:tc>
+          <w:tcPr>
+            <w:tcW w:type="dxa" w:w="1506"/>
+            <w:vMerge w:val="restart"/>
+          </w:tcPr>
+          <w:p>
+            <w:r>
+              <w:rPr>
+                <w:rFonts w:ascii="Times New Roman" w:hAnsi="Times New Roman"/>
+                <w:sz w:val="20"/>
+              </w:rPr>
+              <w:t>No</w:t>
+              <w:br/>
+              <w:t>See Section 3.1 Groundwater flow.</w:t>
+            </w:r>
+          </w:p>
         </w:tc>
       </w:tr>
       <w:tr>
         <w:tc>
           <w:tcPr>
             <w:tcW w:type="dxa" w:w="1506"/>
+            <w:vMerge/>
+          </w:tcPr>
+          <w:p/>
+        </w:tc>
+        <w:tc>
+          <w:tcPr>
+            <w:tcW w:type="dxa" w:w="1506"/>
+            <w:vMerge/>
+          </w:tcPr>
+          <w:p/>
+        </w:tc>
+        <w:tc>
+          <w:tcPr>
+            <w:tcW w:type="dxa" w:w="1506"/>
           </w:tcPr>
           <w:p>
             <w:r>
+              <w:rPr>
+                <w:rFonts w:ascii="Times New Roman" w:hAnsi="Times New Roman"/>
+                <w:sz w:val="20"/>
+              </w:rPr>
+              <w:t>Temperate</w:t>
+            </w:r>
+          </w:p>
+        </w:tc>
+        <w:tc>
+          <w:tcPr>
+            <w:tcW w:type="dxa" w:w="1506"/>
+            <w:vMerge w:val="restart"/>
+          </w:tcPr>
+          <w:p>
+            <w:r>
+              <w:rPr>
+                <w:rFonts w:ascii="Times New Roman" w:hAnsi="Times New Roman"/>
+                <w:sz w:val="20"/>
+              </w:rPr>
+              <w:t>Yes</w:t>
+              <w:br/>
+              <w:t>Influence of convection neglected; little significance.</w:t>
+            </w:r>
+          </w:p>
+        </w:tc>
+        <w:tc>
+          <w:tcPr>
+            <w:tcW w:type="dxa" w:w="1506"/>
+            <w:vMerge/>
+          </w:tcPr>
+          <w:p/>
+        </w:tc>
+        <w:tc>
+          <w:tcPr>
+            <w:tcW w:type="dxa" w:w="1506"/>
+          </w:tcPr>
+          <w:p>
+            <w:r>
+              <w:rPr>
+                <w:rFonts w:ascii="Times New Roman" w:hAnsi="Times New Roman"/>
+                <w:sz w:val="20"/>
+              </w:rPr>
+              <w:t>Temperate</w:t>
+            </w:r>
+          </w:p>
+        </w:tc>
+        <w:tc>
+          <w:tcPr>
+            <w:tcW w:type="dxa" w:w="1506"/>
+            <w:vMerge/>
+          </w:tcPr>
+          <w:p/>
+        </w:tc>
+      </w:tr>
+      <w:tr>
+        <w:tc>
+          <w:tcPr>
+            <w:tcW w:type="dxa" w:w="1506"/>
+            <w:vMerge/>
+          </w:tcPr>
+          <w:p/>
+        </w:tc>
+        <w:tc>
+          <w:tcPr>
+            <w:tcW w:type="dxa" w:w="1506"/>
+            <w:vMerge/>
+          </w:tcPr>
+          <w:p/>
+        </w:tc>
+        <w:tc>
+          <w:tcPr>
+            <w:tcW w:type="dxa" w:w="1506"/>
+          </w:tcPr>
+          <w:p>
+            <w:r>
+              <w:rPr>
+                <w:rFonts w:ascii="Times New Roman" w:hAnsi="Times New Roman"/>
+                <w:sz w:val="20"/>
+              </w:rPr>
+              <w:t>Periglacial</w:t>
+            </w:r>
+          </w:p>
+        </w:tc>
+        <w:tc>
+          <w:tcPr>
+            <w:tcW w:type="dxa" w:w="1506"/>
+            <w:vMerge/>
+          </w:tcPr>
+          <w:p/>
+        </w:tc>
+        <w:tc>
+          <w:tcPr>
+            <w:tcW w:type="dxa" w:w="1506"/>
+            <w:vMerge/>
+          </w:tcPr>
+          <w:p/>
+        </w:tc>
+        <w:tc>
+          <w:tcPr>
+            <w:tcW w:type="dxa" w:w="1506"/>
+          </w:tcPr>
+          <w:p>
+            <w:r>
+              <w:rPr>
+                <w:rFonts w:ascii="Times New Roman" w:hAnsi="Times New Roman"/>
+                <w:sz w:val="20"/>
+              </w:rPr>
+              <w:t>Periglacial</w:t>
+            </w:r>
+          </w:p>
+        </w:tc>
+        <w:tc>
+          <w:tcPr>
+            <w:tcW w:type="dxa" w:w="1506"/>
+            <w:vMerge/>
+          </w:tcPr>
+          <w:p/>
+        </w:tc>
+      </w:tr>
+      <w:tr>
+        <w:tc>
+          <w:tcPr>
+            <w:tcW w:type="dxa" w:w="1506"/>
+            <w:vMerge/>
+          </w:tcPr>
+          <w:p/>
+        </w:tc>
+        <w:tc>
+          <w:tcPr>
+            <w:tcW w:type="dxa" w:w="1506"/>
+            <w:vMerge/>
+          </w:tcPr>
+          <w:p/>
+        </w:tc>
+        <w:tc>
+          <w:tcPr>
+            <w:tcW w:type="dxa" w:w="1506"/>
+          </w:tcPr>
+          <w:p>
+            <w:r>
+              <w:rPr>
+                <w:rFonts w:ascii="Times New Roman" w:hAnsi="Times New Roman"/>
+                <w:sz w:val="20"/>
+              </w:rPr>
+              <w:t>Glacial</w:t>
+            </w:r>
+          </w:p>
+        </w:tc>
+        <w:tc>
+          <w:tcPr>
+            <w:tcW w:type="dxa" w:w="1506"/>
+            <w:vMerge/>
+          </w:tcPr>
+          <w:p/>
+        </w:tc>
+        <w:tc>
+          <w:tcPr>
+            <w:tcW w:type="dxa" w:w="1506"/>
+            <w:vMerge/>
+          </w:tcPr>
+          <w:p/>
+        </w:tc>
+        <w:tc>
+          <w:tcPr>
+            <w:tcW w:type="dxa" w:w="1506"/>
+          </w:tcPr>
+          <w:p>
+            <w:r>
+              <w:rPr>
+                <w:rFonts w:ascii="Times New Roman" w:hAnsi="Times New Roman"/>
+                <w:sz w:val="20"/>
+              </w:rPr>
+              <w:t>Glacial</w:t>
+            </w:r>
+          </w:p>
+        </w:tc>
+        <w:tc>
+          <w:tcPr>
+            <w:tcW w:type="dxa" w:w="1506"/>
+            <w:vMerge/>
+          </w:tcPr>
+          <w:p/>
+        </w:tc>
+      </w:tr>
+      <w:tr>
+        <w:tc>
+          <w:tcPr>
+            <w:tcW w:type="dxa" w:w="1506"/>
+            <w:vMerge w:val="restart"/>
+          </w:tcPr>
+          <w:p>
+            <w:r>
+              <w:rPr>
+                <w:rFonts w:ascii="Times New Roman" w:hAnsi="Times New Roman"/>
+                <w:sz w:val="20"/>
+              </w:rPr>
               <w:t>Groundwater pressure</w:t>
             </w:r>
           </w:p>
@@ -235,6 +841,7 @@
         <w:tc>
           <w:tcPr>
             <w:tcW w:type="dxa" w:w="1506"/>
+            <w:vMerge/>
           </w:tcPr>
           <w:p/>
         </w:tc>
@@ -242,29 +849,57 @@
           <w:tcPr>
             <w:tcW w:type="dxa" w:w="1506"/>
           </w:tcPr>
+          <w:p>
+            <w:r>
+              <w:rPr>
+                <w:rFonts w:ascii="Times New Roman" w:hAnsi="Times New Roman"/>
+                <w:sz w:val="20"/>
+              </w:rPr>
+              <w:t>Excavation/operation</w:t>
+            </w:r>
+          </w:p>
+        </w:tc>
+        <w:tc>
+          <w:tcPr>
+            <w:tcW w:type="dxa" w:w="1506"/>
+          </w:tcPr>
+          <w:p>
+            <w:r>
+              <w:rPr>
+                <w:rFonts w:ascii="Times New Roman" w:hAnsi="Times New Roman"/>
+                <w:sz w:val="20"/>
+              </w:rPr>
+              <w:t>Yes</w:t>
+              <w:br/>
+              <w:t>Heat transport neglected (see Section 2.1.7).</w:t>
+            </w:r>
+          </w:p>
+        </w:tc>
+        <w:tc>
+          <w:tcPr>
+            <w:tcW w:type="dxa" w:w="1506"/>
+            <w:vMerge/>
+          </w:tcPr>
           <w:p/>
         </w:tc>
         <w:tc>
           <w:tcPr>
             <w:tcW w:type="dxa" w:w="1506"/>
           </w:tcPr>
-          <w:p/>
-        </w:tc>
-        <w:tc>
-          <w:tcPr>
-            <w:tcW w:type="dxa" w:w="1506"/>
-          </w:tcPr>
-          <w:p/>
-        </w:tc>
-        <w:tc>
-          <w:tcPr>
-            <w:tcW w:type="dxa" w:w="1506"/>
-          </w:tcPr>
-          <w:p/>
-        </w:tc>
-        <w:tc>
-          <w:tcPr>
-            <w:tcW w:type="dxa" w:w="1506"/>
+          <w:p>
+            <w:r>
+              <w:rPr>
+                <w:rFonts w:ascii="Times New Roman" w:hAnsi="Times New Roman"/>
+                <w:sz w:val="20"/>
+              </w:rPr>
+              <w:t>Excavation/operation</w:t>
+            </w:r>
+          </w:p>
+        </w:tc>
+        <w:tc>
+          <w:tcPr>
+            <w:tcW w:type="dxa" w:w="1506"/>
+            <w:vMerge/>
           </w:tcPr>
           <w:p/>
         </w:tc>
@@ -273,9 +908,219 @@
         <w:tc>
           <w:tcPr>
             <w:tcW w:type="dxa" w:w="1506"/>
+            <w:vMerge/>
+          </w:tcPr>
+          <w:p/>
+        </w:tc>
+        <w:tc>
+          <w:tcPr>
+            <w:tcW w:type="dxa" w:w="1506"/>
+            <w:vMerge/>
+          </w:tcPr>
+          <w:p/>
+        </w:tc>
+        <w:tc>
+          <w:tcPr>
+            <w:tcW w:type="dxa" w:w="1506"/>
           </w:tcPr>
           <w:p>
             <w:r>
+              <w:rPr>
+                <w:rFonts w:ascii="Times New Roman" w:hAnsi="Times New Roman"/>
+                <w:sz w:val="20"/>
+              </w:rPr>
+              <w:t>Temperate</w:t>
+            </w:r>
+          </w:p>
+        </w:tc>
+        <w:tc>
+          <w:tcPr>
+            <w:tcW w:type="dxa" w:w="1506"/>
+            <w:vMerge w:val="restart"/>
+          </w:tcPr>
+          <w:p>
+            <w:r>
+              <w:rPr>
+                <w:rFonts w:ascii="Times New Roman" w:hAnsi="Times New Roman"/>
+                <w:sz w:val="20"/>
+              </w:rPr>
+              <w:t>Yes</w:t>
+              <w:br/>
+              <w:t>Influence neglected; little significance.</w:t>
+            </w:r>
+          </w:p>
+        </w:tc>
+        <w:tc>
+          <w:tcPr>
+            <w:tcW w:type="dxa" w:w="1506"/>
+            <w:vMerge/>
+          </w:tcPr>
+          <w:p/>
+        </w:tc>
+        <w:tc>
+          <w:tcPr>
+            <w:tcW w:type="dxa" w:w="1506"/>
+          </w:tcPr>
+          <w:p>
+            <w:r>
+              <w:rPr>
+                <w:rFonts w:ascii="Times New Roman" w:hAnsi="Times New Roman"/>
+                <w:sz w:val="20"/>
+              </w:rPr>
+              <w:t>Temperate</w:t>
+            </w:r>
+          </w:p>
+        </w:tc>
+        <w:tc>
+          <w:tcPr>
+            <w:tcW w:type="dxa" w:w="1506"/>
+            <w:vMerge/>
+          </w:tcPr>
+          <w:p/>
+        </w:tc>
+      </w:tr>
+      <w:tr>
+        <w:tc>
+          <w:tcPr>
+            <w:tcW w:type="dxa" w:w="1506"/>
+            <w:vMerge/>
+          </w:tcPr>
+          <w:p/>
+        </w:tc>
+        <w:tc>
+          <w:tcPr>
+            <w:tcW w:type="dxa" w:w="1506"/>
+            <w:vMerge/>
+          </w:tcPr>
+          <w:p/>
+        </w:tc>
+        <w:tc>
+          <w:tcPr>
+            <w:tcW w:type="dxa" w:w="1506"/>
+          </w:tcPr>
+          <w:p>
+            <w:r>
+              <w:rPr>
+                <w:rFonts w:ascii="Times New Roman" w:hAnsi="Times New Roman"/>
+                <w:sz w:val="20"/>
+              </w:rPr>
+              <w:t>Periglacial</w:t>
+            </w:r>
+          </w:p>
+        </w:tc>
+        <w:tc>
+          <w:tcPr>
+            <w:tcW w:type="dxa" w:w="1506"/>
+            <w:vMerge/>
+          </w:tcPr>
+          <w:p/>
+        </w:tc>
+        <w:tc>
+          <w:tcPr>
+            <w:tcW w:type="dxa" w:w="1506"/>
+            <w:vMerge/>
+          </w:tcPr>
+          <w:p/>
+        </w:tc>
+        <w:tc>
+          <w:tcPr>
+            <w:tcW w:type="dxa" w:w="1506"/>
+          </w:tcPr>
+          <w:p>
+            <w:r>
+              <w:rPr>
+                <w:rFonts w:ascii="Times New Roman" w:hAnsi="Times New Roman"/>
+                <w:sz w:val="20"/>
+              </w:rPr>
+              <w:t>Periglacial</w:t>
+            </w:r>
+          </w:p>
+        </w:tc>
+        <w:tc>
+          <w:tcPr>
+            <w:tcW w:type="dxa" w:w="1506"/>
+            <w:vMerge/>
+          </w:tcPr>
+          <w:p/>
+        </w:tc>
+      </w:tr>
+      <w:tr>
+        <w:tc>
+          <w:tcPr>
+            <w:tcW w:type="dxa" w:w="1506"/>
+            <w:vMerge/>
+          </w:tcPr>
+          <w:p/>
+        </w:tc>
+        <w:tc>
+          <w:tcPr>
+            <w:tcW w:type="dxa" w:w="1506"/>
+            <w:vMerge/>
+          </w:tcPr>
+          <w:p/>
+        </w:tc>
+        <w:tc>
+          <w:tcPr>
+            <w:tcW w:type="dxa" w:w="1506"/>
+          </w:tcPr>
+          <w:p>
+            <w:r>
+              <w:rPr>
+                <w:rFonts w:ascii="Times New Roman" w:hAnsi="Times New Roman"/>
+                <w:sz w:val="20"/>
+              </w:rPr>
+              <w:t>Glacial</w:t>
+            </w:r>
+          </w:p>
+        </w:tc>
+        <w:tc>
+          <w:tcPr>
+            <w:tcW w:type="dxa" w:w="1506"/>
+            <w:vMerge/>
+          </w:tcPr>
+          <w:p/>
+        </w:tc>
+        <w:tc>
+          <w:tcPr>
+            <w:tcW w:type="dxa" w:w="1506"/>
+            <w:vMerge/>
+          </w:tcPr>
+          <w:p/>
+        </w:tc>
+        <w:tc>
+          <w:tcPr>
+            <w:tcW w:type="dxa" w:w="1506"/>
+          </w:tcPr>
+          <w:p>
+            <w:r>
+              <w:rPr>
+                <w:rFonts w:ascii="Times New Roman" w:hAnsi="Times New Roman"/>
+                <w:sz w:val="20"/>
+              </w:rPr>
+              <w:t>Glacial</w:t>
+            </w:r>
+          </w:p>
+        </w:tc>
+        <w:tc>
+          <w:tcPr>
+            <w:tcW w:type="dxa" w:w="1506"/>
+            <w:vMerge/>
+          </w:tcPr>
+          <w:p/>
+        </w:tc>
+      </w:tr>
+      <w:tr>
+        <w:tc>
+          <w:tcPr>
+            <w:tcW w:type="dxa" w:w="1506"/>
+            <w:vMerge w:val="restart"/>
+          </w:tcPr>
+          <w:p>
+            <w:r>
+              <w:rPr>
+                <w:rFonts w:ascii="Times New Roman" w:hAnsi="Times New Roman"/>
+                <w:sz w:val="20"/>
+              </w:rPr>
               <w:t>Gas phase flow</w:t>
             </w:r>
           </w:p>
@@ -283,6 +1128,7 @@
         <w:tc>
           <w:tcPr>
             <w:tcW w:type="dxa" w:w="1506"/>
+            <w:vMerge/>
           </w:tcPr>
           <w:p/>
         </w:tc>
@@ -290,40 +1136,297 @@
           <w:tcPr>
             <w:tcW w:type="dxa" w:w="1506"/>
           </w:tcPr>
+          <w:p>
+            <w:r>
+              <w:rPr>
+                <w:rFonts w:ascii="Times New Roman" w:hAnsi="Times New Roman"/>
+                <w:sz w:val="20"/>
+              </w:rPr>
+              <w:t>Excavation/operation</w:t>
+            </w:r>
+          </w:p>
+        </w:tc>
+        <w:tc>
+          <w:tcPr>
+            <w:tcW w:type="dxa" w:w="1506"/>
+          </w:tcPr>
+          <w:p>
+            <w:r>
+              <w:rPr>
+                <w:rFonts w:ascii="Times New Roman" w:hAnsi="Times New Roman"/>
+                <w:sz w:val="20"/>
+              </w:rPr>
+              <w:t>Yes</w:t>
+              <w:br/>
+              <w:t>Heat transport neglected (see Section 2.1.7).</w:t>
+            </w:r>
+          </w:p>
+        </w:tc>
+        <w:tc>
+          <w:tcPr>
+            <w:tcW w:type="dxa" w:w="1506"/>
+            <w:vMerge/>
+          </w:tcPr>
           <w:p/>
         </w:tc>
         <w:tc>
           <w:tcPr>
             <w:tcW w:type="dxa" w:w="1506"/>
           </w:tcPr>
-          <w:p/>
-        </w:tc>
-        <w:tc>
-          <w:tcPr>
-            <w:tcW w:type="dxa" w:w="1506"/>
-          </w:tcPr>
-          <w:p/>
-        </w:tc>
-        <w:tc>
-          <w:tcPr>
-            <w:tcW w:type="dxa" w:w="1506"/>
-          </w:tcPr>
-          <w:p/>
-        </w:tc>
-        <w:tc>
-          <w:tcPr>
-            <w:tcW w:type="dxa" w:w="1506"/>
-          </w:tcPr>
-          <w:p/>
+          <w:p>
+            <w:r>
+              <w:rPr>
+                <w:rFonts w:ascii="Times New Roman" w:hAnsi="Times New Roman"/>
+                <w:sz w:val="20"/>
+              </w:rPr>
+              <w:t>Excavation/operation</w:t>
+            </w:r>
+          </w:p>
+        </w:tc>
+        <w:tc>
+          <w:tcPr>
+            <w:tcW w:type="dxa" w:w="1506"/>
+            <w:vMerge w:val="restart"/>
+          </w:tcPr>
+          <w:p>
+            <w:r>
+              <w:rPr>
+                <w:rFonts w:ascii="Times New Roman" w:hAnsi="Times New Roman"/>
+                <w:sz w:val="20"/>
+              </w:rPr>
+              <w:t>No</w:t>
+              <w:br/>
+              <w:t>See Section 3.2 Gas flow/dissolution.</w:t>
+            </w:r>
+          </w:p>
         </w:tc>
       </w:tr>
       <w:tr>
         <w:tc>
           <w:tcPr>
             <w:tcW w:type="dxa" w:w="1506"/>
+            <w:vMerge/>
+          </w:tcPr>
+          <w:p/>
+        </w:tc>
+        <w:tc>
+          <w:tcPr>
+            <w:tcW w:type="dxa" w:w="1506"/>
+            <w:vMerge/>
+          </w:tcPr>
+          <w:p/>
+        </w:tc>
+        <w:tc>
+          <w:tcPr>
+            <w:tcW w:type="dxa" w:w="1506"/>
           </w:tcPr>
           <w:p>
             <w:r>
+              <w:rPr>
+                <w:rFonts w:ascii="Times New Roman" w:hAnsi="Times New Roman"/>
+                <w:sz w:val="20"/>
+              </w:rPr>
+              <w:t>Temperate</w:t>
+            </w:r>
+          </w:p>
+        </w:tc>
+        <w:tc>
+          <w:tcPr>
+            <w:tcW w:type="dxa" w:w="1506"/>
+          </w:tcPr>
+          <w:p>
+            <w:r>
+              <w:rPr>
+                <w:rFonts w:ascii="Times New Roman" w:hAnsi="Times New Roman"/>
+                <w:sz w:val="20"/>
+              </w:rPr>
+              <w:t>Yes</w:t>
+              <w:br/>
+              <w:t>Influence neglected; little significance.</w:t>
+            </w:r>
+          </w:p>
+        </w:tc>
+        <w:tc>
+          <w:tcPr>
+            <w:tcW w:type="dxa" w:w="1506"/>
+            <w:vMerge/>
+          </w:tcPr>
+          <w:p/>
+        </w:tc>
+        <w:tc>
+          <w:tcPr>
+            <w:tcW w:type="dxa" w:w="1506"/>
+          </w:tcPr>
+          <w:p>
+            <w:r>
+              <w:rPr>
+                <w:rFonts w:ascii="Times New Roman" w:hAnsi="Times New Roman"/>
+                <w:sz w:val="20"/>
+              </w:rPr>
+              <w:t>Temperate</w:t>
+            </w:r>
+          </w:p>
+        </w:tc>
+        <w:tc>
+          <w:tcPr>
+            <w:tcW w:type="dxa" w:w="1506"/>
+            <w:vMerge/>
+          </w:tcPr>
+          <w:p/>
+        </w:tc>
+      </w:tr>
+      <w:tr>
+        <w:tc>
+          <w:tcPr>
+            <w:tcW w:type="dxa" w:w="1506"/>
+            <w:vMerge/>
+          </w:tcPr>
+          <w:p/>
+        </w:tc>
+        <w:tc>
+          <w:tcPr>
+            <w:tcW w:type="dxa" w:w="1506"/>
+            <w:vMerge/>
+          </w:tcPr>
+          <w:p/>
+        </w:tc>
+        <w:tc>
+          <w:tcPr>
+            <w:tcW w:type="dxa" w:w="1506"/>
+          </w:tcPr>
+          <w:p>
+            <w:r>
+              <w:rPr>
+                <w:rFonts w:ascii="Times New Roman" w:hAnsi="Times New Roman"/>
+                <w:sz w:val="20"/>
+              </w:rPr>
+              <w:t>Periglacial</w:t>
+            </w:r>
+          </w:p>
+        </w:tc>
+        <w:tc>
+          <w:tcPr>
+            <w:tcW w:type="dxa" w:w="1506"/>
+            <w:vMerge w:val="restart"/>
+          </w:tcPr>
+          <w:p>
+            <w:r>
+              <w:rPr>
+                <w:rFonts w:ascii="Times New Roman" w:hAnsi="Times New Roman"/>
+                <w:sz w:val="20"/>
+              </w:rPr>
+              <w:t>Yes</w:t>
+              <w:br/>
+              <w:t>See Temperate above and Climate report.</w:t>
+            </w:r>
+          </w:p>
+        </w:tc>
+        <w:tc>
+          <w:tcPr>
+            <w:tcW w:type="dxa" w:w="1506"/>
+            <w:vMerge/>
+          </w:tcPr>
+          <w:p/>
+        </w:tc>
+        <w:tc>
+          <w:tcPr>
+            <w:tcW w:type="dxa" w:w="1506"/>
+          </w:tcPr>
+          <w:p>
+            <w:r>
+              <w:rPr>
+                <w:rFonts w:ascii="Times New Roman" w:hAnsi="Times New Roman"/>
+                <w:sz w:val="20"/>
+              </w:rPr>
+              <w:t>Periglacial</w:t>
+            </w:r>
+          </w:p>
+        </w:tc>
+        <w:tc>
+          <w:tcPr>
+            <w:tcW w:type="dxa" w:w="1506"/>
+            <w:vMerge/>
+          </w:tcPr>
+          <w:p/>
+        </w:tc>
+      </w:tr>
+      <w:tr>
+        <w:tc>
+          <w:tcPr>
+            <w:tcW w:type="dxa" w:w="1506"/>
+            <w:vMerge/>
+          </w:tcPr>
+          <w:p/>
+        </w:tc>
+        <w:tc>
+          <w:tcPr>
+            <w:tcW w:type="dxa" w:w="1506"/>
+            <w:vMerge/>
+          </w:tcPr>
+          <w:p/>
+        </w:tc>
+        <w:tc>
+          <w:tcPr>
+            <w:tcW w:type="dxa" w:w="1506"/>
+          </w:tcPr>
+          <w:p>
+            <w:r>
+              <w:rPr>
+                <w:rFonts w:ascii="Times New Roman" w:hAnsi="Times New Roman"/>
+                <w:sz w:val="20"/>
+              </w:rPr>
+              <w:t>Glacial</w:t>
+            </w:r>
+          </w:p>
+        </w:tc>
+        <w:tc>
+          <w:tcPr>
+            <w:tcW w:type="dxa" w:w="1506"/>
+            <w:vMerge/>
+          </w:tcPr>
+          <w:p/>
+        </w:tc>
+        <w:tc>
+          <w:tcPr>
+            <w:tcW w:type="dxa" w:w="1506"/>
+            <w:vMerge/>
+          </w:tcPr>
+          <w:p/>
+        </w:tc>
+        <w:tc>
+          <w:tcPr>
+            <w:tcW w:type="dxa" w:w="1506"/>
+          </w:tcPr>
+          <w:p>
+            <w:r>
+              <w:rPr>
+                <w:rFonts w:ascii="Times New Roman" w:hAnsi="Times New Roman"/>
+                <w:sz w:val="20"/>
+              </w:rPr>
+              <w:t>Glacial</w:t>
+            </w:r>
+          </w:p>
+        </w:tc>
+        <w:tc>
+          <w:tcPr>
+            <w:tcW w:type="dxa" w:w="1506"/>
+            <w:vMerge/>
+          </w:tcPr>
+          <w:p/>
+        </w:tc>
+      </w:tr>
+      <w:tr>
+        <w:tc>
+          <w:tcPr>
+            <w:tcW w:type="dxa" w:w="1506"/>
+            <w:vMerge w:val="restart"/>
+          </w:tcPr>
+          <w:p>
+            <w:r>
+              <w:rPr>
+                <w:rFonts w:ascii="Times New Roman" w:hAnsi="Times New Roman"/>
+                <w:sz w:val="20"/>
+              </w:rPr>
               <w:t>Repository geometry</w:t>
             </w:r>
           </w:p>
@@ -331,47 +1434,325 @@
         <w:tc>
           <w:tcPr>
             <w:tcW w:type="dxa" w:w="1506"/>
-          </w:tcPr>
-          <w:p/>
-        </w:tc>
-        <w:tc>
-          <w:tcPr>
-            <w:tcW w:type="dxa" w:w="1506"/>
-          </w:tcPr>
-          <w:p/>
-        </w:tc>
-        <w:tc>
-          <w:tcPr>
-            <w:tcW w:type="dxa" w:w="1506"/>
-          </w:tcPr>
-          <w:p/>
-        </w:tc>
-        <w:tc>
-          <w:tcPr>
-            <w:tcW w:type="dxa" w:w="1506"/>
-          </w:tcPr>
-          <w:p/>
-        </w:tc>
-        <w:tc>
-          <w:tcPr>
-            <w:tcW w:type="dxa" w:w="1506"/>
-          </w:tcPr>
-          <w:p/>
-        </w:tc>
-        <w:tc>
-          <w:tcPr>
-            <w:tcW w:type="dxa" w:w="1506"/>
-          </w:tcPr>
-          <w:p/>
+            <w:vMerge w:val="restart"/>
+          </w:tcPr>
+          <w:p>
+            <w:r>
+              <w:rPr>
+                <w:rFonts w:ascii="Times New Roman" w:hAnsi="Times New Roman"/>
+                <w:sz w:val="20"/>
+              </w:rPr>
+              <w:t>Yes</w:t>
+              <w:br/>
+              <w:t>Affects heat flux from repository. Canister spacing particularly important in the near field.</w:t>
+            </w:r>
+          </w:p>
+        </w:tc>
+        <w:tc>
+          <w:tcPr>
+            <w:tcW w:type="dxa" w:w="1506"/>
+          </w:tcPr>
+          <w:p>
+            <w:r>
+              <w:rPr>
+                <w:rFonts w:ascii="Times New Roman" w:hAnsi="Times New Roman"/>
+                <w:sz w:val="20"/>
+              </w:rPr>
+              <w:t>Excavation/operation</w:t>
+            </w:r>
+          </w:p>
+        </w:tc>
+        <w:tc>
+          <w:tcPr>
+            <w:tcW w:type="dxa" w:w="1506"/>
+          </w:tcPr>
+          <w:p>
+            <w:r>
+              <w:rPr>
+                <w:rFonts w:ascii="Times New Roman" w:hAnsi="Times New Roman"/>
+                <w:sz w:val="20"/>
+              </w:rPr>
+              <w:t>Yes</w:t>
+              <w:br/>
+              <w:t>Check that local deposition sequence-dependant pre-heating effects can be ignored and evaluate potential effects of tunnel ventilation (see Section 2.1.7).</w:t>
+            </w:r>
+          </w:p>
+        </w:tc>
+        <w:tc>
+          <w:tcPr>
+            <w:tcW w:type="dxa" w:w="1506"/>
+            <w:vMerge w:val="restart"/>
+          </w:tcPr>
+          <w:p>
+            <w:r>
+              <w:rPr>
+                <w:rFonts w:ascii="Times New Roman" w:hAnsi="Times New Roman"/>
+                <w:sz w:val="20"/>
+              </w:rPr>
+              <w:t>No</w:t>
+              <w:br/>
+              <w:t>0</w:t>
+            </w:r>
+          </w:p>
+        </w:tc>
+        <w:tc>
+          <w:tcPr>
+            <w:tcW w:type="dxa" w:w="1506"/>
+          </w:tcPr>
+          <w:p>
+            <w:r>
+              <w:rPr>
+                <w:rFonts w:ascii="Times New Roman" w:hAnsi="Times New Roman"/>
+                <w:sz w:val="20"/>
+              </w:rPr>
+              <w:t>Excavation/operation</w:t>
+            </w:r>
+          </w:p>
+        </w:tc>
+        <w:tc>
+          <w:tcPr>
+            <w:tcW w:type="dxa" w:w="1506"/>
+            <w:vMerge w:val="restart"/>
+          </w:tcPr>
+          <w:p>
+            <w:r>
+              <w:rPr>
+                <w:rFonts w:ascii="Times New Roman" w:hAnsi="Times New Roman"/>
+                <w:sz w:val="20"/>
+              </w:rPr>
+              <w:t>No</w:t>
+              <w:br/>
+              <w:t>nan</w:t>
+            </w:r>
+          </w:p>
         </w:tc>
       </w:tr>
       <w:tr>
         <w:tc>
           <w:tcPr>
             <w:tcW w:type="dxa" w:w="1506"/>
+            <w:vMerge/>
+          </w:tcPr>
+          <w:p/>
+        </w:tc>
+        <w:tc>
+          <w:tcPr>
+            <w:tcW w:type="dxa" w:w="1506"/>
+            <w:vMerge/>
+          </w:tcPr>
+          <w:p/>
+        </w:tc>
+        <w:tc>
+          <w:tcPr>
+            <w:tcW w:type="dxa" w:w="1506"/>
           </w:tcPr>
           <w:p>
             <w:r>
+              <w:rPr>
+                <w:rFonts w:ascii="Times New Roman" w:hAnsi="Times New Roman"/>
+                <w:sz w:val="20"/>
+              </w:rPr>
+              <w:t>Temperate</w:t>
+            </w:r>
+          </w:p>
+        </w:tc>
+        <w:tc>
+          <w:tcPr>
+            <w:tcW w:type="dxa" w:w="1506"/>
+          </w:tcPr>
+          <w:p>
+            <w:r>
+              <w:rPr>
+                <w:rFonts w:ascii="Times New Roman" w:hAnsi="Times New Roman"/>
+                <w:sz w:val="20"/>
+              </w:rPr>
+              <w:t>Yes</w:t>
+              <w:br/>
+              <w:t>Included in model.</w:t>
+            </w:r>
+          </w:p>
+        </w:tc>
+        <w:tc>
+          <w:tcPr>
+            <w:tcW w:type="dxa" w:w="1506"/>
+            <w:vMerge/>
+          </w:tcPr>
+          <w:p/>
+        </w:tc>
+        <w:tc>
+          <w:tcPr>
+            <w:tcW w:type="dxa" w:w="1506"/>
+          </w:tcPr>
+          <w:p>
+            <w:r>
+              <w:rPr>
+                <w:rFonts w:ascii="Times New Roman" w:hAnsi="Times New Roman"/>
+                <w:sz w:val="20"/>
+              </w:rPr>
+              <w:t>Temperate</w:t>
+            </w:r>
+          </w:p>
+        </w:tc>
+        <w:tc>
+          <w:tcPr>
+            <w:tcW w:type="dxa" w:w="1506"/>
+            <w:vMerge/>
+          </w:tcPr>
+          <w:p/>
+        </w:tc>
+      </w:tr>
+      <w:tr>
+        <w:tc>
+          <w:tcPr>
+            <w:tcW w:type="dxa" w:w="1506"/>
+            <w:vMerge/>
+          </w:tcPr>
+          <w:p/>
+        </w:tc>
+        <w:tc>
+          <w:tcPr>
+            <w:tcW w:type="dxa" w:w="1506"/>
+            <w:vMerge/>
+          </w:tcPr>
+          <w:p/>
+        </w:tc>
+        <w:tc>
+          <w:tcPr>
+            <w:tcW w:type="dxa" w:w="1506"/>
+          </w:tcPr>
+          <w:p>
+            <w:r>
+              <w:rPr>
+                <w:rFonts w:ascii="Times New Roman" w:hAnsi="Times New Roman"/>
+                <w:sz w:val="20"/>
+              </w:rPr>
+              <w:t>Periglacial</w:t>
+            </w:r>
+          </w:p>
+        </w:tc>
+        <w:tc>
+          <w:tcPr>
+            <w:tcW w:type="dxa" w:w="1506"/>
+            <w:vMerge w:val="restart"/>
+          </w:tcPr>
+          <w:p>
+            <w:r>
+              <w:rPr>
+                <w:rFonts w:ascii="Times New Roman" w:hAnsi="Times New Roman"/>
+                <w:sz w:val="20"/>
+              </w:rPr>
+              <w:t>Yes</w:t>
+              <w:br/>
+              <w:t>Included in permafrost model (Climate report).</w:t>
+            </w:r>
+          </w:p>
+        </w:tc>
+        <w:tc>
+          <w:tcPr>
+            <w:tcW w:type="dxa" w:w="1506"/>
+            <w:vMerge/>
+          </w:tcPr>
+          <w:p/>
+        </w:tc>
+        <w:tc>
+          <w:tcPr>
+            <w:tcW w:type="dxa" w:w="1506"/>
+          </w:tcPr>
+          <w:p>
+            <w:r>
+              <w:rPr>
+                <w:rFonts w:ascii="Times New Roman" w:hAnsi="Times New Roman"/>
+                <w:sz w:val="20"/>
+              </w:rPr>
+              <w:t>Periglacial</w:t>
+            </w:r>
+          </w:p>
+        </w:tc>
+        <w:tc>
+          <w:tcPr>
+            <w:tcW w:type="dxa" w:w="1506"/>
+            <w:vMerge/>
+          </w:tcPr>
+          <w:p/>
+        </w:tc>
+      </w:tr>
+      <w:tr>
+        <w:tc>
+          <w:tcPr>
+            <w:tcW w:type="dxa" w:w="1506"/>
+            <w:vMerge/>
+          </w:tcPr>
+          <w:p/>
+        </w:tc>
+        <w:tc>
+          <w:tcPr>
+            <w:tcW w:type="dxa" w:w="1506"/>
+            <w:vMerge/>
+          </w:tcPr>
+          <w:p/>
+        </w:tc>
+        <w:tc>
+          <w:tcPr>
+            <w:tcW w:type="dxa" w:w="1506"/>
+          </w:tcPr>
+          <w:p>
+            <w:r>
+              <w:rPr>
+                <w:rFonts w:ascii="Times New Roman" w:hAnsi="Times New Roman"/>
+                <w:sz w:val="20"/>
+              </w:rPr>
+              <w:t>Glacial</w:t>
+            </w:r>
+          </w:p>
+        </w:tc>
+        <w:tc>
+          <w:tcPr>
+            <w:tcW w:type="dxa" w:w="1506"/>
+            <w:vMerge/>
+          </w:tcPr>
+          <w:p/>
+        </w:tc>
+        <w:tc>
+          <w:tcPr>
+            <w:tcW w:type="dxa" w:w="1506"/>
+            <w:vMerge/>
+          </w:tcPr>
+          <w:p/>
+        </w:tc>
+        <w:tc>
+          <w:tcPr>
+            <w:tcW w:type="dxa" w:w="1506"/>
+          </w:tcPr>
+          <w:p>
+            <w:r>
+              <w:rPr>
+                <w:rFonts w:ascii="Times New Roman" w:hAnsi="Times New Roman"/>
+                <w:sz w:val="20"/>
+              </w:rPr>
+              <w:t>Glacial</w:t>
+            </w:r>
+          </w:p>
+        </w:tc>
+        <w:tc>
+          <w:tcPr>
+            <w:tcW w:type="dxa" w:w="1506"/>
+            <w:vMerge/>
+          </w:tcPr>
+          <w:p/>
+        </w:tc>
+      </w:tr>
+      <w:tr>
+        <w:tc>
+          <w:tcPr>
+            <w:tcW w:type="dxa" w:w="1506"/>
+            <w:vMerge w:val="restart"/>
+          </w:tcPr>
+          <w:p>
+            <w:r>
+              <w:rPr>
+                <w:rFonts w:ascii="Times New Roman" w:hAnsi="Times New Roman"/>
+                <w:sz w:val="20"/>
+              </w:rPr>
               <w:t>Fracture geometry</w:t>
             </w:r>
           </w:p>
@@ -379,47 +1760,316 @@
         <w:tc>
           <w:tcPr>
             <w:tcW w:type="dxa" w:w="1506"/>
-          </w:tcPr>
-          <w:p/>
-        </w:tc>
-        <w:tc>
-          <w:tcPr>
-            <w:tcW w:type="dxa" w:w="1506"/>
-          </w:tcPr>
-          <w:p/>
-        </w:tc>
-        <w:tc>
-          <w:tcPr>
-            <w:tcW w:type="dxa" w:w="1506"/>
-          </w:tcPr>
-          <w:p/>
-        </w:tc>
-        <w:tc>
-          <w:tcPr>
-            <w:tcW w:type="dxa" w:w="1506"/>
-          </w:tcPr>
-          <w:p/>
-        </w:tc>
-        <w:tc>
-          <w:tcPr>
-            <w:tcW w:type="dxa" w:w="1506"/>
-          </w:tcPr>
-          <w:p/>
-        </w:tc>
-        <w:tc>
-          <w:tcPr>
-            <w:tcW w:type="dxa" w:w="1506"/>
-          </w:tcPr>
-          <w:p/>
+            <w:vMerge w:val="restart"/>
+          </w:tcPr>
+          <w:p>
+            <w:r>
+              <w:rPr>
+                <w:rFonts w:ascii="Times New Roman" w:hAnsi="Times New Roman"/>
+                <w:sz w:val="20"/>
+              </w:rPr>
+              <w:t>Yes</w:t>
+              <w:br/>
+              <w:t>0</w:t>
+            </w:r>
+          </w:p>
+        </w:tc>
+        <w:tc>
+          <w:tcPr>
+            <w:tcW w:type="dxa" w:w="1506"/>
+          </w:tcPr>
+          <w:p>
+            <w:r>
+              <w:rPr>
+                <w:rFonts w:ascii="Times New Roman" w:hAnsi="Times New Roman"/>
+                <w:sz w:val="20"/>
+              </w:rPr>
+              <w:t>Excavation/operation</w:t>
+            </w:r>
+          </w:p>
+        </w:tc>
+        <w:tc>
+          <w:tcPr>
+            <w:tcW w:type="dxa" w:w="1506"/>
+          </w:tcPr>
+          <w:p>
+            <w:r>
+              <w:rPr>
+                <w:rFonts w:ascii="Times New Roman" w:hAnsi="Times New Roman"/>
+                <w:sz w:val="20"/>
+              </w:rPr>
+              <w:t>Yes</w:t>
+              <w:br/>
+              <w:t>Heat transport neglected (see Section 2.1.7).</w:t>
+            </w:r>
+          </w:p>
+        </w:tc>
+        <w:tc>
+          <w:tcPr>
+            <w:tcW w:type="dxa" w:w="1506"/>
+            <w:vMerge w:val="restart"/>
+          </w:tcPr>
+          <w:p>
+            <w:r>
+              <w:rPr>
+                <w:rFonts w:ascii="Times New Roman" w:hAnsi="Times New Roman"/>
+                <w:sz w:val="20"/>
+              </w:rPr>
+              <w:t>No</w:t>
+              <w:br/>
+              <w:t>But indirectly through rock stresses and temperature.</w:t>
+            </w:r>
+          </w:p>
+        </w:tc>
+        <w:tc>
+          <w:tcPr>
+            <w:tcW w:type="dxa" w:w="1506"/>
+          </w:tcPr>
+          <w:p>
+            <w:r>
+              <w:rPr>
+                <w:rFonts w:ascii="Times New Roman" w:hAnsi="Times New Roman"/>
+                <w:sz w:val="20"/>
+              </w:rPr>
+              <w:t>Excavation/operation</w:t>
+            </w:r>
+          </w:p>
+        </w:tc>
+        <w:tc>
+          <w:tcPr>
+            <w:tcW w:type="dxa" w:w="1506"/>
+            <w:vMerge w:val="restart"/>
+          </w:tcPr>
+          <w:p>
+            <w:r>
+              <w:rPr>
+                <w:rFonts w:ascii="Times New Roman" w:hAnsi="Times New Roman"/>
+                <w:sz w:val="20"/>
+              </w:rPr>
+              <w:t>No</w:t>
+              <w:br/>
+              <w:t>See mechanical processes in Chapter 4.</w:t>
+            </w:r>
+          </w:p>
         </w:tc>
       </w:tr>
       <w:tr>
         <w:tc>
           <w:tcPr>
             <w:tcW w:type="dxa" w:w="1506"/>
+            <w:vMerge/>
+          </w:tcPr>
+          <w:p/>
+        </w:tc>
+        <w:tc>
+          <w:tcPr>
+            <w:tcW w:type="dxa" w:w="1506"/>
+            <w:vMerge/>
+          </w:tcPr>
+          <w:p/>
+        </w:tc>
+        <w:tc>
+          <w:tcPr>
+            <w:tcW w:type="dxa" w:w="1506"/>
           </w:tcPr>
           <w:p>
             <w:r>
+              <w:rPr>
+                <w:rFonts w:ascii="Times New Roman" w:hAnsi="Times New Roman"/>
+                <w:sz w:val="20"/>
+              </w:rPr>
+              <w:t>Temperate</w:t>
+            </w:r>
+          </w:p>
+        </w:tc>
+        <w:tc>
+          <w:tcPr>
+            <w:tcW w:type="dxa" w:w="1506"/>
+            <w:vMerge w:val="restart"/>
+          </w:tcPr>
+          <w:p>
+            <w:r>
+              <w:rPr>
+                <w:rFonts w:ascii="Times New Roman" w:hAnsi="Times New Roman"/>
+                <w:sz w:val="20"/>
+              </w:rPr>
+              <w:t>Yes</w:t>
+              <w:br/>
+              <w:t>Influence neglected; little significance.</w:t>
+            </w:r>
+          </w:p>
+        </w:tc>
+        <w:tc>
+          <w:tcPr>
+            <w:tcW w:type="dxa" w:w="1506"/>
+            <w:vMerge/>
+          </w:tcPr>
+          <w:p/>
+        </w:tc>
+        <w:tc>
+          <w:tcPr>
+            <w:tcW w:type="dxa" w:w="1506"/>
+          </w:tcPr>
+          <w:p>
+            <w:r>
+              <w:rPr>
+                <w:rFonts w:ascii="Times New Roman" w:hAnsi="Times New Roman"/>
+                <w:sz w:val="20"/>
+              </w:rPr>
+              <w:t>Temperate</w:t>
+            </w:r>
+          </w:p>
+        </w:tc>
+        <w:tc>
+          <w:tcPr>
+            <w:tcW w:type="dxa" w:w="1506"/>
+            <w:vMerge/>
+          </w:tcPr>
+          <w:p/>
+        </w:tc>
+      </w:tr>
+      <w:tr>
+        <w:tc>
+          <w:tcPr>
+            <w:tcW w:type="dxa" w:w="1506"/>
+            <w:vMerge/>
+          </w:tcPr>
+          <w:p/>
+        </w:tc>
+        <w:tc>
+          <w:tcPr>
+            <w:tcW w:type="dxa" w:w="1506"/>
+            <w:vMerge/>
+          </w:tcPr>
+          <w:p/>
+        </w:tc>
+        <w:tc>
+          <w:tcPr>
+            <w:tcW w:type="dxa" w:w="1506"/>
+          </w:tcPr>
+          <w:p>
+            <w:r>
+              <w:rPr>
+                <w:rFonts w:ascii="Times New Roman" w:hAnsi="Times New Roman"/>
+                <w:sz w:val="20"/>
+              </w:rPr>
+              <w:t>Periglacial</w:t>
+            </w:r>
+          </w:p>
+        </w:tc>
+        <w:tc>
+          <w:tcPr>
+            <w:tcW w:type="dxa" w:w="1506"/>
+            <w:vMerge/>
+          </w:tcPr>
+          <w:p/>
+        </w:tc>
+        <w:tc>
+          <w:tcPr>
+            <w:tcW w:type="dxa" w:w="1506"/>
+            <w:vMerge/>
+          </w:tcPr>
+          <w:p/>
+        </w:tc>
+        <w:tc>
+          <w:tcPr>
+            <w:tcW w:type="dxa" w:w="1506"/>
+          </w:tcPr>
+          <w:p>
+            <w:r>
+              <w:rPr>
+                <w:rFonts w:ascii="Times New Roman" w:hAnsi="Times New Roman"/>
+                <w:sz w:val="20"/>
+              </w:rPr>
+              <w:t>Periglacial</w:t>
+            </w:r>
+          </w:p>
+        </w:tc>
+        <w:tc>
+          <w:tcPr>
+            <w:tcW w:type="dxa" w:w="1506"/>
+            <w:vMerge/>
+          </w:tcPr>
+          <w:p/>
+        </w:tc>
+      </w:tr>
+      <w:tr>
+        <w:tc>
+          <w:tcPr>
+            <w:tcW w:type="dxa" w:w="1506"/>
+            <w:vMerge/>
+          </w:tcPr>
+          <w:p/>
+        </w:tc>
+        <w:tc>
+          <w:tcPr>
+            <w:tcW w:type="dxa" w:w="1506"/>
+            <w:vMerge/>
+          </w:tcPr>
+          <w:p/>
+        </w:tc>
+        <w:tc>
+          <w:tcPr>
+            <w:tcW w:type="dxa" w:w="1506"/>
+          </w:tcPr>
+          <w:p>
+            <w:r>
+              <w:rPr>
+                <w:rFonts w:ascii="Times New Roman" w:hAnsi="Times New Roman"/>
+                <w:sz w:val="20"/>
+              </w:rPr>
+              <w:t>Glacial</w:t>
+            </w:r>
+          </w:p>
+        </w:tc>
+        <w:tc>
+          <w:tcPr>
+            <w:tcW w:type="dxa" w:w="1506"/>
+            <w:vMerge/>
+          </w:tcPr>
+          <w:p/>
+        </w:tc>
+        <w:tc>
+          <w:tcPr>
+            <w:tcW w:type="dxa" w:w="1506"/>
+            <w:vMerge/>
+          </w:tcPr>
+          <w:p/>
+        </w:tc>
+        <w:tc>
+          <w:tcPr>
+            <w:tcW w:type="dxa" w:w="1506"/>
+          </w:tcPr>
+          <w:p>
+            <w:r>
+              <w:rPr>
+                <w:rFonts w:ascii="Times New Roman" w:hAnsi="Times New Roman"/>
+                <w:sz w:val="20"/>
+              </w:rPr>
+              <w:t>Glacial</w:t>
+            </w:r>
+          </w:p>
+        </w:tc>
+        <w:tc>
+          <w:tcPr>
+            <w:tcW w:type="dxa" w:w="1506"/>
+            <w:vMerge/>
+          </w:tcPr>
+          <w:p/>
+        </w:tc>
+      </w:tr>
+      <w:tr>
+        <w:tc>
+          <w:tcPr>
+            <w:tcW w:type="dxa" w:w="1506"/>
+            <w:vMerge w:val="restart"/>
+          </w:tcPr>
+          <w:p>
+            <w:r>
+              <w:rPr>
+                <w:rFonts w:ascii="Times New Roman" w:hAnsi="Times New Roman"/>
+                <w:sz w:val="20"/>
+              </w:rPr>
               <w:t>Rock stresses</w:t>
             </w:r>
           </w:p>
@@ -427,36 +2077,86 @@
         <w:tc>
           <w:tcPr>
             <w:tcW w:type="dxa" w:w="1506"/>
-          </w:tcPr>
-          <w:p/>
-        </w:tc>
-        <w:tc>
-          <w:tcPr>
-            <w:tcW w:type="dxa" w:w="1506"/>
-          </w:tcPr>
-          <w:p/>
-        </w:tc>
-        <w:tc>
-          <w:tcPr>
-            <w:tcW w:type="dxa" w:w="1506"/>
-          </w:tcPr>
-          <w:p/>
-        </w:tc>
-        <w:tc>
-          <w:tcPr>
-            <w:tcW w:type="dxa" w:w="1506"/>
-          </w:tcPr>
-          <w:p/>
-        </w:tc>
-        <w:tc>
-          <w:tcPr>
-            <w:tcW w:type="dxa" w:w="1506"/>
-          </w:tcPr>
-          <w:p/>
-        </w:tc>
-        <w:tc>
-          <w:tcPr>
-            <w:tcW w:type="dxa" w:w="1506"/>
+            <w:vMerge w:val="restart"/>
+          </w:tcPr>
+          <w:p>
+            <w:r>
+              <w:rPr>
+                <w:rFonts w:ascii="Times New Roman" w:hAnsi="Times New Roman"/>
+                <w:sz w:val="20"/>
+              </w:rPr>
+              <w:t>No</w:t>
+              <w:br/>
+              <w:t>0</w:t>
+            </w:r>
+          </w:p>
+        </w:tc>
+        <w:tc>
+          <w:tcPr>
+            <w:tcW w:type="dxa" w:w="1506"/>
+          </w:tcPr>
+          <w:p>
+            <w:r>
+              <w:rPr>
+                <w:rFonts w:ascii="Times New Roman" w:hAnsi="Times New Roman"/>
+                <w:sz w:val="20"/>
+              </w:rPr>
+              <w:t>Excavation/operation</w:t>
+            </w:r>
+          </w:p>
+        </w:tc>
+        <w:tc>
+          <w:tcPr>
+            <w:tcW w:type="dxa" w:w="1506"/>
+            <w:vMerge w:val="restart"/>
+          </w:tcPr>
+          <w:p>
+            <w:r>
+              <w:rPr>
+                <w:rFonts w:ascii="Times New Roman" w:hAnsi="Times New Roman"/>
+                <w:sz w:val="20"/>
+              </w:rPr>
+              <w:t>No</w:t>
+              <w:br/>
+              <w:t>nan</w:t>
+            </w:r>
+          </w:p>
+        </w:tc>
+        <w:tc>
+          <w:tcPr>
+            <w:tcW w:type="dxa" w:w="1506"/>
+            <w:vMerge w:val="restart"/>
+          </w:tcPr>
+          <w:p>
+            <w:r>
+              <w:rPr>
+                <w:rFonts w:ascii="Times New Roman" w:hAnsi="Times New Roman"/>
+                <w:sz w:val="20"/>
+              </w:rPr>
+              <w:t>No</w:t>
+              <w:br/>
+              <w:t>But indirectly through temperature.</w:t>
+            </w:r>
+          </w:p>
+        </w:tc>
+        <w:tc>
+          <w:tcPr>
+            <w:tcW w:type="dxa" w:w="1506"/>
+          </w:tcPr>
+          <w:p>
+            <w:r>
+              <w:rPr>
+                <w:rFonts w:ascii="Times New Roman" w:hAnsi="Times New Roman"/>
+                <w:sz w:val="20"/>
+              </w:rPr>
+              <w:t>Excavation/operation</w:t>
+            </w:r>
+          </w:p>
+        </w:tc>
+        <w:tc>
+          <w:tcPr>
+            <w:tcW w:type="dxa" w:w="1506"/>
+            <w:vMerge/>
           </w:tcPr>
           <w:p/>
         </w:tc>
@@ -465,9 +2165,209 @@
         <w:tc>
           <w:tcPr>
             <w:tcW w:type="dxa" w:w="1506"/>
+            <w:vMerge/>
+          </w:tcPr>
+          <w:p/>
+        </w:tc>
+        <w:tc>
+          <w:tcPr>
+            <w:tcW w:type="dxa" w:w="1506"/>
+            <w:vMerge/>
+          </w:tcPr>
+          <w:p/>
+        </w:tc>
+        <w:tc>
+          <w:tcPr>
+            <w:tcW w:type="dxa" w:w="1506"/>
           </w:tcPr>
           <w:p>
             <w:r>
+              <w:rPr>
+                <w:rFonts w:ascii="Times New Roman" w:hAnsi="Times New Roman"/>
+                <w:sz w:val="20"/>
+              </w:rPr>
+              <w:t>Temperate</w:t>
+            </w:r>
+          </w:p>
+        </w:tc>
+        <w:tc>
+          <w:tcPr>
+            <w:tcW w:type="dxa" w:w="1506"/>
+            <w:vMerge/>
+          </w:tcPr>
+          <w:p/>
+        </w:tc>
+        <w:tc>
+          <w:tcPr>
+            <w:tcW w:type="dxa" w:w="1506"/>
+            <w:vMerge/>
+          </w:tcPr>
+          <w:p/>
+        </w:tc>
+        <w:tc>
+          <w:tcPr>
+            <w:tcW w:type="dxa" w:w="1506"/>
+          </w:tcPr>
+          <w:p>
+            <w:r>
+              <w:rPr>
+                <w:rFonts w:ascii="Times New Roman" w:hAnsi="Times New Roman"/>
+                <w:sz w:val="20"/>
+              </w:rPr>
+              <w:t>Temperate</w:t>
+            </w:r>
+          </w:p>
+        </w:tc>
+        <w:tc>
+          <w:tcPr>
+            <w:tcW w:type="dxa" w:w="1506"/>
+            <w:vMerge/>
+          </w:tcPr>
+          <w:p/>
+        </w:tc>
+      </w:tr>
+      <w:tr>
+        <w:tc>
+          <w:tcPr>
+            <w:tcW w:type="dxa" w:w="1506"/>
+            <w:vMerge/>
+          </w:tcPr>
+          <w:p/>
+        </w:tc>
+        <w:tc>
+          <w:tcPr>
+            <w:tcW w:type="dxa" w:w="1506"/>
+            <w:vMerge/>
+          </w:tcPr>
+          <w:p/>
+        </w:tc>
+        <w:tc>
+          <w:tcPr>
+            <w:tcW w:type="dxa" w:w="1506"/>
+          </w:tcPr>
+          <w:p>
+            <w:r>
+              <w:rPr>
+                <w:rFonts w:ascii="Times New Roman" w:hAnsi="Times New Roman"/>
+                <w:sz w:val="20"/>
+              </w:rPr>
+              <w:t>Periglacial</w:t>
+            </w:r>
+          </w:p>
+        </w:tc>
+        <w:tc>
+          <w:tcPr>
+            <w:tcW w:type="dxa" w:w="1506"/>
+            <w:vMerge/>
+          </w:tcPr>
+          <w:p/>
+        </w:tc>
+        <w:tc>
+          <w:tcPr>
+            <w:tcW w:type="dxa" w:w="1506"/>
+            <w:vMerge/>
+          </w:tcPr>
+          <w:p/>
+        </w:tc>
+        <w:tc>
+          <w:tcPr>
+            <w:tcW w:type="dxa" w:w="1506"/>
+          </w:tcPr>
+          <w:p>
+            <w:r>
+              <w:rPr>
+                <w:rFonts w:ascii="Times New Roman" w:hAnsi="Times New Roman"/>
+                <w:sz w:val="20"/>
+              </w:rPr>
+              <w:t>Periglacial</w:t>
+            </w:r>
+          </w:p>
+        </w:tc>
+        <w:tc>
+          <w:tcPr>
+            <w:tcW w:type="dxa" w:w="1506"/>
+            <w:vMerge/>
+          </w:tcPr>
+          <w:p/>
+        </w:tc>
+      </w:tr>
+      <w:tr>
+        <w:tc>
+          <w:tcPr>
+            <w:tcW w:type="dxa" w:w="1506"/>
+            <w:vMerge/>
+          </w:tcPr>
+          <w:p/>
+        </w:tc>
+        <w:tc>
+          <w:tcPr>
+            <w:tcW w:type="dxa" w:w="1506"/>
+            <w:vMerge/>
+          </w:tcPr>
+          <w:p/>
+        </w:tc>
+        <w:tc>
+          <w:tcPr>
+            <w:tcW w:type="dxa" w:w="1506"/>
+          </w:tcPr>
+          <w:p>
+            <w:r>
+              <w:rPr>
+                <w:rFonts w:ascii="Times New Roman" w:hAnsi="Times New Roman"/>
+                <w:sz w:val="20"/>
+              </w:rPr>
+              <w:t>Glacial</w:t>
+            </w:r>
+          </w:p>
+        </w:tc>
+        <w:tc>
+          <w:tcPr>
+            <w:tcW w:type="dxa" w:w="1506"/>
+            <w:vMerge/>
+          </w:tcPr>
+          <w:p/>
+        </w:tc>
+        <w:tc>
+          <w:tcPr>
+            <w:tcW w:type="dxa" w:w="1506"/>
+            <w:vMerge/>
+          </w:tcPr>
+          <w:p/>
+        </w:tc>
+        <w:tc>
+          <w:tcPr>
+            <w:tcW w:type="dxa" w:w="1506"/>
+          </w:tcPr>
+          <w:p>
+            <w:r>
+              <w:rPr>
+                <w:rFonts w:ascii="Times New Roman" w:hAnsi="Times New Roman"/>
+                <w:sz w:val="20"/>
+              </w:rPr>
+              <w:t>Glacial</w:t>
+            </w:r>
+          </w:p>
+        </w:tc>
+        <w:tc>
+          <w:tcPr>
+            <w:tcW w:type="dxa" w:w="1506"/>
+            <w:vMerge/>
+          </w:tcPr>
+          <w:p/>
+        </w:tc>
+      </w:tr>
+      <w:tr>
+        <w:tc>
+          <w:tcPr>
+            <w:tcW w:type="dxa" w:w="1506"/>
+            <w:vMerge w:val="restart"/>
+          </w:tcPr>
+          <w:p>
+            <w:r>
+              <w:rPr>
+                <w:rFonts w:ascii="Times New Roman" w:hAnsi="Times New Roman"/>
+                <w:sz w:val="20"/>
+              </w:rPr>
               <w:t>Matrix minerals</w:t>
             </w:r>
           </w:p>
@@ -475,47 +2375,325 @@
         <w:tc>
           <w:tcPr>
             <w:tcW w:type="dxa" w:w="1506"/>
-          </w:tcPr>
-          <w:p/>
-        </w:tc>
-        <w:tc>
-          <w:tcPr>
-            <w:tcW w:type="dxa" w:w="1506"/>
-          </w:tcPr>
-          <w:p/>
-        </w:tc>
-        <w:tc>
-          <w:tcPr>
-            <w:tcW w:type="dxa" w:w="1506"/>
-          </w:tcPr>
-          <w:p/>
-        </w:tc>
-        <w:tc>
-          <w:tcPr>
-            <w:tcW w:type="dxa" w:w="1506"/>
-          </w:tcPr>
-          <w:p/>
-        </w:tc>
-        <w:tc>
-          <w:tcPr>
-            <w:tcW w:type="dxa" w:w="1506"/>
-          </w:tcPr>
-          <w:p/>
-        </w:tc>
-        <w:tc>
-          <w:tcPr>
-            <w:tcW w:type="dxa" w:w="1506"/>
-          </w:tcPr>
-          <w:p/>
+            <w:vMerge w:val="restart"/>
+          </w:tcPr>
+          <w:p>
+            <w:r>
+              <w:rPr>
+                <w:rFonts w:ascii="Times New Roman" w:hAnsi="Times New Roman"/>
+                <w:sz w:val="20"/>
+              </w:rPr>
+              <w:t>Yes</w:t>
+              <w:br/>
+              <w:t>Determines thermal properties.</w:t>
+            </w:r>
+          </w:p>
+        </w:tc>
+        <w:tc>
+          <w:tcPr>
+            <w:tcW w:type="dxa" w:w="1506"/>
+          </w:tcPr>
+          <w:p>
+            <w:r>
+              <w:rPr>
+                <w:rFonts w:ascii="Times New Roman" w:hAnsi="Times New Roman"/>
+                <w:sz w:val="20"/>
+              </w:rPr>
+              <w:t>Excavation/operation</w:t>
+            </w:r>
+          </w:p>
+        </w:tc>
+        <w:tc>
+          <w:tcPr>
+            <w:tcW w:type="dxa" w:w="1506"/>
+          </w:tcPr>
+          <w:p>
+            <w:r>
+              <w:rPr>
+                <w:rFonts w:ascii="Times New Roman" w:hAnsi="Times New Roman"/>
+                <w:sz w:val="20"/>
+              </w:rPr>
+              <w:t>Yes</w:t>
+              <w:br/>
+              <w:t>Heat transport neglected (see Section 2.1.7).</w:t>
+            </w:r>
+          </w:p>
+        </w:tc>
+        <w:tc>
+          <w:tcPr>
+            <w:tcW w:type="dxa" w:w="1506"/>
+            <w:vMerge w:val="restart"/>
+          </w:tcPr>
+          <w:p>
+            <w:r>
+              <w:rPr>
+                <w:rFonts w:ascii="Times New Roman" w:hAnsi="Times New Roman"/>
+                <w:sz w:val="20"/>
+              </w:rPr>
+              <w:t>No</w:t>
+              <w:br/>
+              <w:t>0</w:t>
+            </w:r>
+          </w:p>
+        </w:tc>
+        <w:tc>
+          <w:tcPr>
+            <w:tcW w:type="dxa" w:w="1506"/>
+          </w:tcPr>
+          <w:p>
+            <w:r>
+              <w:rPr>
+                <w:rFonts w:ascii="Times New Roman" w:hAnsi="Times New Roman"/>
+                <w:sz w:val="20"/>
+              </w:rPr>
+              <w:t>Excavation/operation</w:t>
+            </w:r>
+          </w:p>
+        </w:tc>
+        <w:tc>
+          <w:tcPr>
+            <w:tcW w:type="dxa" w:w="1506"/>
+            <w:vMerge w:val="restart"/>
+          </w:tcPr>
+          <w:p>
+            <w:r>
+              <w:rPr>
+                <w:rFonts w:ascii="Times New Roman" w:hAnsi="Times New Roman"/>
+                <w:sz w:val="20"/>
+              </w:rPr>
+              <w:t>No</w:t>
+              <w:br/>
+              <w:t>nan</w:t>
+            </w:r>
+          </w:p>
         </w:tc>
       </w:tr>
       <w:tr>
         <w:tc>
           <w:tcPr>
             <w:tcW w:type="dxa" w:w="1506"/>
+            <w:vMerge/>
+          </w:tcPr>
+          <w:p/>
+        </w:tc>
+        <w:tc>
+          <w:tcPr>
+            <w:tcW w:type="dxa" w:w="1506"/>
+            <w:vMerge/>
+          </w:tcPr>
+          <w:p/>
+        </w:tc>
+        <w:tc>
+          <w:tcPr>
+            <w:tcW w:type="dxa" w:w="1506"/>
           </w:tcPr>
           <w:p>
             <w:r>
+              <w:rPr>
+                <w:rFonts w:ascii="Times New Roman" w:hAnsi="Times New Roman"/>
+                <w:sz w:val="20"/>
+              </w:rPr>
+              <w:t>Temperate</w:t>
+            </w:r>
+          </w:p>
+        </w:tc>
+        <w:tc>
+          <w:tcPr>
+            <w:tcW w:type="dxa" w:w="1506"/>
+          </w:tcPr>
+          <w:p>
+            <w:r>
+              <w:rPr>
+                <w:rFonts w:ascii="Times New Roman" w:hAnsi="Times New Roman"/>
+                <w:sz w:val="20"/>
+              </w:rPr>
+              <w:t>Yes</w:t>
+              <w:br/>
+              <w:t>Use of site-specific thermal properties.</w:t>
+            </w:r>
+          </w:p>
+        </w:tc>
+        <w:tc>
+          <w:tcPr>
+            <w:tcW w:type="dxa" w:w="1506"/>
+            <w:vMerge/>
+          </w:tcPr>
+          <w:p/>
+        </w:tc>
+        <w:tc>
+          <w:tcPr>
+            <w:tcW w:type="dxa" w:w="1506"/>
+          </w:tcPr>
+          <w:p>
+            <w:r>
+              <w:rPr>
+                <w:rFonts w:ascii="Times New Roman" w:hAnsi="Times New Roman"/>
+                <w:sz w:val="20"/>
+              </w:rPr>
+              <w:t>Temperate</w:t>
+            </w:r>
+          </w:p>
+        </w:tc>
+        <w:tc>
+          <w:tcPr>
+            <w:tcW w:type="dxa" w:w="1506"/>
+            <w:vMerge/>
+          </w:tcPr>
+          <w:p/>
+        </w:tc>
+      </w:tr>
+      <w:tr>
+        <w:tc>
+          <w:tcPr>
+            <w:tcW w:type="dxa" w:w="1506"/>
+            <w:vMerge/>
+          </w:tcPr>
+          <w:p/>
+        </w:tc>
+        <w:tc>
+          <w:tcPr>
+            <w:tcW w:type="dxa" w:w="1506"/>
+            <w:vMerge/>
+          </w:tcPr>
+          <w:p/>
+        </w:tc>
+        <w:tc>
+          <w:tcPr>
+            <w:tcW w:type="dxa" w:w="1506"/>
+          </w:tcPr>
+          <w:p>
+            <w:r>
+              <w:rPr>
+                <w:rFonts w:ascii="Times New Roman" w:hAnsi="Times New Roman"/>
+                <w:sz w:val="20"/>
+              </w:rPr>
+              <w:t>Periglacial</w:t>
+            </w:r>
+          </w:p>
+        </w:tc>
+        <w:tc>
+          <w:tcPr>
+            <w:tcW w:type="dxa" w:w="1506"/>
+            <w:vMerge w:val="restart"/>
+          </w:tcPr>
+          <w:p>
+            <w:r>
+              <w:rPr>
+                <w:rFonts w:ascii="Times New Roman" w:hAnsi="Times New Roman"/>
+                <w:sz w:val="20"/>
+              </w:rPr>
+              <w:t>Yes</w:t>
+              <w:br/>
+              <w:t>Use of site-specific thermal properties in permafrost model, Climate report.</w:t>
+            </w:r>
+          </w:p>
+        </w:tc>
+        <w:tc>
+          <w:tcPr>
+            <w:tcW w:type="dxa" w:w="1506"/>
+            <w:vMerge/>
+          </w:tcPr>
+          <w:p/>
+        </w:tc>
+        <w:tc>
+          <w:tcPr>
+            <w:tcW w:type="dxa" w:w="1506"/>
+          </w:tcPr>
+          <w:p>
+            <w:r>
+              <w:rPr>
+                <w:rFonts w:ascii="Times New Roman" w:hAnsi="Times New Roman"/>
+                <w:sz w:val="20"/>
+              </w:rPr>
+              <w:t>Periglacial</w:t>
+            </w:r>
+          </w:p>
+        </w:tc>
+        <w:tc>
+          <w:tcPr>
+            <w:tcW w:type="dxa" w:w="1506"/>
+            <w:vMerge/>
+          </w:tcPr>
+          <w:p/>
+        </w:tc>
+      </w:tr>
+      <w:tr>
+        <w:tc>
+          <w:tcPr>
+            <w:tcW w:type="dxa" w:w="1506"/>
+            <w:vMerge/>
+          </w:tcPr>
+          <w:p/>
+        </w:tc>
+        <w:tc>
+          <w:tcPr>
+            <w:tcW w:type="dxa" w:w="1506"/>
+            <w:vMerge/>
+          </w:tcPr>
+          <w:p/>
+        </w:tc>
+        <w:tc>
+          <w:tcPr>
+            <w:tcW w:type="dxa" w:w="1506"/>
+          </w:tcPr>
+          <w:p>
+            <w:r>
+              <w:rPr>
+                <w:rFonts w:ascii="Times New Roman" w:hAnsi="Times New Roman"/>
+                <w:sz w:val="20"/>
+              </w:rPr>
+              <w:t>Glacial</w:t>
+            </w:r>
+          </w:p>
+        </w:tc>
+        <w:tc>
+          <w:tcPr>
+            <w:tcW w:type="dxa" w:w="1506"/>
+            <w:vMerge/>
+          </w:tcPr>
+          <w:p/>
+        </w:tc>
+        <w:tc>
+          <w:tcPr>
+            <w:tcW w:type="dxa" w:w="1506"/>
+            <w:vMerge/>
+          </w:tcPr>
+          <w:p/>
+        </w:tc>
+        <w:tc>
+          <w:tcPr>
+            <w:tcW w:type="dxa" w:w="1506"/>
+          </w:tcPr>
+          <w:p>
+            <w:r>
+              <w:rPr>
+                <w:rFonts w:ascii="Times New Roman" w:hAnsi="Times New Roman"/>
+                <w:sz w:val="20"/>
+              </w:rPr>
+              <w:t>Glacial</w:t>
+            </w:r>
+          </w:p>
+        </w:tc>
+        <w:tc>
+          <w:tcPr>
+            <w:tcW w:type="dxa" w:w="1506"/>
+            <w:vMerge/>
+          </w:tcPr>
+          <w:p/>
+        </w:tc>
+      </w:tr>
+      <w:tr>
+        <w:tc>
+          <w:tcPr>
+            <w:tcW w:type="dxa" w:w="1506"/>
+            <w:vMerge w:val="restart"/>
+          </w:tcPr>
+          <w:p>
+            <w:r>
+              <w:rPr>
+                <w:rFonts w:ascii="Times New Roman" w:hAnsi="Times New Roman"/>
+                <w:sz w:val="20"/>
+              </w:rPr>
               <w:t>Fracture minerals</w:t>
             </w:r>
           </w:p>
@@ -523,47 +2701,325 @@
         <w:tc>
           <w:tcPr>
             <w:tcW w:type="dxa" w:w="1506"/>
-          </w:tcPr>
-          <w:p/>
-        </w:tc>
-        <w:tc>
-          <w:tcPr>
-            <w:tcW w:type="dxa" w:w="1506"/>
-          </w:tcPr>
-          <w:p/>
-        </w:tc>
-        <w:tc>
-          <w:tcPr>
-            <w:tcW w:type="dxa" w:w="1506"/>
-          </w:tcPr>
-          <w:p/>
-        </w:tc>
-        <w:tc>
-          <w:tcPr>
-            <w:tcW w:type="dxa" w:w="1506"/>
-          </w:tcPr>
-          <w:p/>
-        </w:tc>
-        <w:tc>
-          <w:tcPr>
-            <w:tcW w:type="dxa" w:w="1506"/>
-          </w:tcPr>
-          <w:p/>
-        </w:tc>
-        <w:tc>
-          <w:tcPr>
-            <w:tcW w:type="dxa" w:w="1506"/>
-          </w:tcPr>
-          <w:p/>
+            <w:vMerge w:val="restart"/>
+          </w:tcPr>
+          <w:p>
+            <w:r>
+              <w:rPr>
+                <w:rFonts w:ascii="Times New Roman" w:hAnsi="Times New Roman"/>
+                <w:sz w:val="20"/>
+              </w:rPr>
+              <w:t>Yes</w:t>
+              <w:br/>
+              <w:t>Marginally and locally.</w:t>
+            </w:r>
+          </w:p>
+        </w:tc>
+        <w:tc>
+          <w:tcPr>
+            <w:tcW w:type="dxa" w:w="1506"/>
+          </w:tcPr>
+          <w:p>
+            <w:r>
+              <w:rPr>
+                <w:rFonts w:ascii="Times New Roman" w:hAnsi="Times New Roman"/>
+                <w:sz w:val="20"/>
+              </w:rPr>
+              <w:t>Excavation/operation</w:t>
+            </w:r>
+          </w:p>
+        </w:tc>
+        <w:tc>
+          <w:tcPr>
+            <w:tcW w:type="dxa" w:w="1506"/>
+          </w:tcPr>
+          <w:p>
+            <w:r>
+              <w:rPr>
+                <w:rFonts w:ascii="Times New Roman" w:hAnsi="Times New Roman"/>
+                <w:sz w:val="20"/>
+              </w:rPr>
+              <w:t>Yes</w:t>
+              <w:br/>
+              <w:t>Heat transport neglected (see Section 2.1.7).</w:t>
+            </w:r>
+          </w:p>
+        </w:tc>
+        <w:tc>
+          <w:tcPr>
+            <w:tcW w:type="dxa" w:w="1506"/>
+            <w:vMerge w:val="restart"/>
+          </w:tcPr>
+          <w:p>
+            <w:r>
+              <w:rPr>
+                <w:rFonts w:ascii="Times New Roman" w:hAnsi="Times New Roman"/>
+                <w:sz w:val="20"/>
+              </w:rPr>
+              <w:t>No</w:t>
+              <w:br/>
+              <w:t>But indirectly through temperature and groundwater composition.</w:t>
+            </w:r>
+          </w:p>
+        </w:tc>
+        <w:tc>
+          <w:tcPr>
+            <w:tcW w:type="dxa" w:w="1506"/>
+          </w:tcPr>
+          <w:p>
+            <w:r>
+              <w:rPr>
+                <w:rFonts w:ascii="Times New Roman" w:hAnsi="Times New Roman"/>
+                <w:sz w:val="20"/>
+              </w:rPr>
+              <w:t>Excavation/operation</w:t>
+            </w:r>
+          </w:p>
+        </w:tc>
+        <w:tc>
+          <w:tcPr>
+            <w:tcW w:type="dxa" w:w="1506"/>
+            <w:vMerge w:val="restart"/>
+          </w:tcPr>
+          <w:p>
+            <w:r>
+              <w:rPr>
+                <w:rFonts w:ascii="Times New Roman" w:hAnsi="Times New Roman"/>
+                <w:sz w:val="20"/>
+              </w:rPr>
+              <w:t>No</w:t>
+              <w:br/>
+              <w:t>See chemical processes in Chapter 5.</w:t>
+            </w:r>
+          </w:p>
         </w:tc>
       </w:tr>
       <w:tr>
         <w:tc>
           <w:tcPr>
             <w:tcW w:type="dxa" w:w="1506"/>
+            <w:vMerge/>
+          </w:tcPr>
+          <w:p/>
+        </w:tc>
+        <w:tc>
+          <w:tcPr>
+            <w:tcW w:type="dxa" w:w="1506"/>
+            <w:vMerge/>
+          </w:tcPr>
+          <w:p/>
+        </w:tc>
+        <w:tc>
+          <w:tcPr>
+            <w:tcW w:type="dxa" w:w="1506"/>
           </w:tcPr>
           <w:p>
             <w:r>
+              <w:rPr>
+                <w:rFonts w:ascii="Times New Roman" w:hAnsi="Times New Roman"/>
+                <w:sz w:val="20"/>
+              </w:rPr>
+              <w:t>Temperate</w:t>
+            </w:r>
+          </w:p>
+        </w:tc>
+        <w:tc>
+          <w:tcPr>
+            <w:tcW w:type="dxa" w:w="1506"/>
+          </w:tcPr>
+          <w:p>
+            <w:r>
+              <w:rPr>
+                <w:rFonts w:ascii="Times New Roman" w:hAnsi="Times New Roman"/>
+                <w:sz w:val="20"/>
+              </w:rPr>
+              <w:t>Yes</w:t>
+              <w:br/>
+              <w:t>Influence neglected; little significance.</w:t>
+            </w:r>
+          </w:p>
+        </w:tc>
+        <w:tc>
+          <w:tcPr>
+            <w:tcW w:type="dxa" w:w="1506"/>
+            <w:vMerge/>
+          </w:tcPr>
+          <w:p/>
+        </w:tc>
+        <w:tc>
+          <w:tcPr>
+            <w:tcW w:type="dxa" w:w="1506"/>
+          </w:tcPr>
+          <w:p>
+            <w:r>
+              <w:rPr>
+                <w:rFonts w:ascii="Times New Roman" w:hAnsi="Times New Roman"/>
+                <w:sz w:val="20"/>
+              </w:rPr>
+              <w:t>Temperate</w:t>
+            </w:r>
+          </w:p>
+        </w:tc>
+        <w:tc>
+          <w:tcPr>
+            <w:tcW w:type="dxa" w:w="1506"/>
+            <w:vMerge/>
+          </w:tcPr>
+          <w:p/>
+        </w:tc>
+      </w:tr>
+      <w:tr>
+        <w:tc>
+          <w:tcPr>
+            <w:tcW w:type="dxa" w:w="1506"/>
+            <w:vMerge/>
+          </w:tcPr>
+          <w:p/>
+        </w:tc>
+        <w:tc>
+          <w:tcPr>
+            <w:tcW w:type="dxa" w:w="1506"/>
+            <w:vMerge/>
+          </w:tcPr>
+          <w:p/>
+        </w:tc>
+        <w:tc>
+          <w:tcPr>
+            <w:tcW w:type="dxa" w:w="1506"/>
+          </w:tcPr>
+          <w:p>
+            <w:r>
+              <w:rPr>
+                <w:rFonts w:ascii="Times New Roman" w:hAnsi="Times New Roman"/>
+                <w:sz w:val="20"/>
+              </w:rPr>
+              <w:t>Periglacial</w:t>
+            </w:r>
+          </w:p>
+        </w:tc>
+        <w:tc>
+          <w:tcPr>
+            <w:tcW w:type="dxa" w:w="1506"/>
+            <w:vMerge w:val="restart"/>
+          </w:tcPr>
+          <w:p>
+            <w:r>
+              <w:rPr>
+                <w:rFonts w:ascii="Times New Roman" w:hAnsi="Times New Roman"/>
+                <w:sz w:val="20"/>
+              </w:rPr>
+              <w:t>Yes</w:t>
+              <w:br/>
+              <w:t>Influence neglected; little significance, Climate report.</w:t>
+            </w:r>
+          </w:p>
+        </w:tc>
+        <w:tc>
+          <w:tcPr>
+            <w:tcW w:type="dxa" w:w="1506"/>
+            <w:vMerge/>
+          </w:tcPr>
+          <w:p/>
+        </w:tc>
+        <w:tc>
+          <w:tcPr>
+            <w:tcW w:type="dxa" w:w="1506"/>
+          </w:tcPr>
+          <w:p>
+            <w:r>
+              <w:rPr>
+                <w:rFonts w:ascii="Times New Roman" w:hAnsi="Times New Roman"/>
+                <w:sz w:val="20"/>
+              </w:rPr>
+              <w:t>Periglacial</w:t>
+            </w:r>
+          </w:p>
+        </w:tc>
+        <w:tc>
+          <w:tcPr>
+            <w:tcW w:type="dxa" w:w="1506"/>
+            <w:vMerge/>
+          </w:tcPr>
+          <w:p/>
+        </w:tc>
+      </w:tr>
+      <w:tr>
+        <w:tc>
+          <w:tcPr>
+            <w:tcW w:type="dxa" w:w="1506"/>
+            <w:vMerge/>
+          </w:tcPr>
+          <w:p/>
+        </w:tc>
+        <w:tc>
+          <w:tcPr>
+            <w:tcW w:type="dxa" w:w="1506"/>
+            <w:vMerge/>
+          </w:tcPr>
+          <w:p/>
+        </w:tc>
+        <w:tc>
+          <w:tcPr>
+            <w:tcW w:type="dxa" w:w="1506"/>
+          </w:tcPr>
+          <w:p>
+            <w:r>
+              <w:rPr>
+                <w:rFonts w:ascii="Times New Roman" w:hAnsi="Times New Roman"/>
+                <w:sz w:val="20"/>
+              </w:rPr>
+              <w:t>Glacial</w:t>
+            </w:r>
+          </w:p>
+        </w:tc>
+        <w:tc>
+          <w:tcPr>
+            <w:tcW w:type="dxa" w:w="1506"/>
+            <w:vMerge/>
+          </w:tcPr>
+          <w:p/>
+        </w:tc>
+        <w:tc>
+          <w:tcPr>
+            <w:tcW w:type="dxa" w:w="1506"/>
+            <w:vMerge/>
+          </w:tcPr>
+          <w:p/>
+        </w:tc>
+        <w:tc>
+          <w:tcPr>
+            <w:tcW w:type="dxa" w:w="1506"/>
+          </w:tcPr>
+          <w:p>
+            <w:r>
+              <w:rPr>
+                <w:rFonts w:ascii="Times New Roman" w:hAnsi="Times New Roman"/>
+                <w:sz w:val="20"/>
+              </w:rPr>
+              <w:t>Glacial</w:t>
+            </w:r>
+          </w:p>
+        </w:tc>
+        <w:tc>
+          <w:tcPr>
+            <w:tcW w:type="dxa" w:w="1506"/>
+            <w:vMerge/>
+          </w:tcPr>
+          <w:p/>
+        </w:tc>
+      </w:tr>
+      <w:tr>
+        <w:tc>
+          <w:tcPr>
+            <w:tcW w:type="dxa" w:w="1506"/>
+            <w:vMerge w:val="restart"/>
+          </w:tcPr>
+          <w:p>
+            <w:r>
+              <w:rPr>
+                <w:rFonts w:ascii="Times New Roman" w:hAnsi="Times New Roman"/>
+                <w:sz w:val="20"/>
+              </w:rPr>
               <w:t>Groundwater composition</w:t>
             </w:r>
           </w:p>
@@ -571,36 +3027,86 @@
         <w:tc>
           <w:tcPr>
             <w:tcW w:type="dxa" w:w="1506"/>
-          </w:tcPr>
-          <w:p/>
-        </w:tc>
-        <w:tc>
-          <w:tcPr>
-            <w:tcW w:type="dxa" w:w="1506"/>
-          </w:tcPr>
-          <w:p/>
-        </w:tc>
-        <w:tc>
-          <w:tcPr>
-            <w:tcW w:type="dxa" w:w="1506"/>
-          </w:tcPr>
-          <w:p/>
-        </w:tc>
-        <w:tc>
-          <w:tcPr>
-            <w:tcW w:type="dxa" w:w="1506"/>
-          </w:tcPr>
-          <w:p/>
-        </w:tc>
-        <w:tc>
-          <w:tcPr>
-            <w:tcW w:type="dxa" w:w="1506"/>
-          </w:tcPr>
-          <w:p/>
-        </w:tc>
-        <w:tc>
-          <w:tcPr>
-            <w:tcW w:type="dxa" w:w="1506"/>
+            <w:vMerge w:val="restart"/>
+          </w:tcPr>
+          <w:p>
+            <w:r>
+              <w:rPr>
+                <w:rFonts w:ascii="Times New Roman" w:hAnsi="Times New Roman"/>
+                <w:sz w:val="20"/>
+              </w:rPr>
+              <w:t>No</w:t>
+              <w:br/>
+              <w:t>0</w:t>
+            </w:r>
+          </w:p>
+        </w:tc>
+        <w:tc>
+          <w:tcPr>
+            <w:tcW w:type="dxa" w:w="1506"/>
+          </w:tcPr>
+          <w:p>
+            <w:r>
+              <w:rPr>
+                <w:rFonts w:ascii="Times New Roman" w:hAnsi="Times New Roman"/>
+                <w:sz w:val="20"/>
+              </w:rPr>
+              <w:t>Excavation/operation</w:t>
+            </w:r>
+          </w:p>
+        </w:tc>
+        <w:tc>
+          <w:tcPr>
+            <w:tcW w:type="dxa" w:w="1506"/>
+            <w:vMerge w:val="restart"/>
+          </w:tcPr>
+          <w:p>
+            <w:r>
+              <w:rPr>
+                <w:rFonts w:ascii="Times New Roman" w:hAnsi="Times New Roman"/>
+                <w:sz w:val="20"/>
+              </w:rPr>
+              <w:t>No</w:t>
+              <w:br/>
+              <w:t>nan</w:t>
+            </w:r>
+          </w:p>
+        </w:tc>
+        <w:tc>
+          <w:tcPr>
+            <w:tcW w:type="dxa" w:w="1506"/>
+            <w:vMerge w:val="restart"/>
+          </w:tcPr>
+          <w:p>
+            <w:r>
+              <w:rPr>
+                <w:rFonts w:ascii="Times New Roman" w:hAnsi="Times New Roman"/>
+                <w:sz w:val="20"/>
+              </w:rPr>
+              <w:t>No</w:t>
+              <w:br/>
+              <w:t>But indirectly through temperature.</w:t>
+            </w:r>
+          </w:p>
+        </w:tc>
+        <w:tc>
+          <w:tcPr>
+            <w:tcW w:type="dxa" w:w="1506"/>
+          </w:tcPr>
+          <w:p>
+            <w:r>
+              <w:rPr>
+                <w:rFonts w:ascii="Times New Roman" w:hAnsi="Times New Roman"/>
+                <w:sz w:val="20"/>
+              </w:rPr>
+              <w:t>Excavation/operation</w:t>
+            </w:r>
+          </w:p>
+        </w:tc>
+        <w:tc>
+          <w:tcPr>
+            <w:tcW w:type="dxa" w:w="1506"/>
+            <w:vMerge/>
           </w:tcPr>
           <w:p/>
         </w:tc>
@@ -609,9 +3115,209 @@
         <w:tc>
           <w:tcPr>
             <w:tcW w:type="dxa" w:w="1506"/>
+            <w:vMerge/>
+          </w:tcPr>
+          <w:p/>
+        </w:tc>
+        <w:tc>
+          <w:tcPr>
+            <w:tcW w:type="dxa" w:w="1506"/>
+            <w:vMerge/>
+          </w:tcPr>
+          <w:p/>
+        </w:tc>
+        <w:tc>
+          <w:tcPr>
+            <w:tcW w:type="dxa" w:w="1506"/>
           </w:tcPr>
           <w:p>
             <w:r>
+              <w:rPr>
+                <w:rFonts w:ascii="Times New Roman" w:hAnsi="Times New Roman"/>
+                <w:sz w:val="20"/>
+              </w:rPr>
+              <w:t>Temperate</w:t>
+            </w:r>
+          </w:p>
+        </w:tc>
+        <w:tc>
+          <w:tcPr>
+            <w:tcW w:type="dxa" w:w="1506"/>
+            <w:vMerge/>
+          </w:tcPr>
+          <w:p/>
+        </w:tc>
+        <w:tc>
+          <w:tcPr>
+            <w:tcW w:type="dxa" w:w="1506"/>
+            <w:vMerge/>
+          </w:tcPr>
+          <w:p/>
+        </w:tc>
+        <w:tc>
+          <w:tcPr>
+            <w:tcW w:type="dxa" w:w="1506"/>
+          </w:tcPr>
+          <w:p>
+            <w:r>
+              <w:rPr>
+                <w:rFonts w:ascii="Times New Roman" w:hAnsi="Times New Roman"/>
+                <w:sz w:val="20"/>
+              </w:rPr>
+              <w:t>Temperate</w:t>
+            </w:r>
+          </w:p>
+        </w:tc>
+        <w:tc>
+          <w:tcPr>
+            <w:tcW w:type="dxa" w:w="1506"/>
+            <w:vMerge/>
+          </w:tcPr>
+          <w:p/>
+        </w:tc>
+      </w:tr>
+      <w:tr>
+        <w:tc>
+          <w:tcPr>
+            <w:tcW w:type="dxa" w:w="1506"/>
+            <w:vMerge/>
+          </w:tcPr>
+          <w:p/>
+        </w:tc>
+        <w:tc>
+          <w:tcPr>
+            <w:tcW w:type="dxa" w:w="1506"/>
+            <w:vMerge/>
+          </w:tcPr>
+          <w:p/>
+        </w:tc>
+        <w:tc>
+          <w:tcPr>
+            <w:tcW w:type="dxa" w:w="1506"/>
+          </w:tcPr>
+          <w:p>
+            <w:r>
+              <w:rPr>
+                <w:rFonts w:ascii="Times New Roman" w:hAnsi="Times New Roman"/>
+                <w:sz w:val="20"/>
+              </w:rPr>
+              <w:t>Periglacial</w:t>
+            </w:r>
+          </w:p>
+        </w:tc>
+        <w:tc>
+          <w:tcPr>
+            <w:tcW w:type="dxa" w:w="1506"/>
+            <w:vMerge/>
+          </w:tcPr>
+          <w:p/>
+        </w:tc>
+        <w:tc>
+          <w:tcPr>
+            <w:tcW w:type="dxa" w:w="1506"/>
+            <w:vMerge/>
+          </w:tcPr>
+          <w:p/>
+        </w:tc>
+        <w:tc>
+          <w:tcPr>
+            <w:tcW w:type="dxa" w:w="1506"/>
+          </w:tcPr>
+          <w:p>
+            <w:r>
+              <w:rPr>
+                <w:rFonts w:ascii="Times New Roman" w:hAnsi="Times New Roman"/>
+                <w:sz w:val="20"/>
+              </w:rPr>
+              <w:t>Periglacial</w:t>
+            </w:r>
+          </w:p>
+        </w:tc>
+        <w:tc>
+          <w:tcPr>
+            <w:tcW w:type="dxa" w:w="1506"/>
+            <w:vMerge/>
+          </w:tcPr>
+          <w:p/>
+        </w:tc>
+      </w:tr>
+      <w:tr>
+        <w:tc>
+          <w:tcPr>
+            <w:tcW w:type="dxa" w:w="1506"/>
+            <w:vMerge/>
+          </w:tcPr>
+          <w:p/>
+        </w:tc>
+        <w:tc>
+          <w:tcPr>
+            <w:tcW w:type="dxa" w:w="1506"/>
+            <w:vMerge/>
+          </w:tcPr>
+          <w:p/>
+        </w:tc>
+        <w:tc>
+          <w:tcPr>
+            <w:tcW w:type="dxa" w:w="1506"/>
+          </w:tcPr>
+          <w:p>
+            <w:r>
+              <w:rPr>
+                <w:rFonts w:ascii="Times New Roman" w:hAnsi="Times New Roman"/>
+                <w:sz w:val="20"/>
+              </w:rPr>
+              <w:t>Glacial</w:t>
+            </w:r>
+          </w:p>
+        </w:tc>
+        <w:tc>
+          <w:tcPr>
+            <w:tcW w:type="dxa" w:w="1506"/>
+            <w:vMerge/>
+          </w:tcPr>
+          <w:p/>
+        </w:tc>
+        <w:tc>
+          <w:tcPr>
+            <w:tcW w:type="dxa" w:w="1506"/>
+            <w:vMerge/>
+          </w:tcPr>
+          <w:p/>
+        </w:tc>
+        <w:tc>
+          <w:tcPr>
+            <w:tcW w:type="dxa" w:w="1506"/>
+          </w:tcPr>
+          <w:p>
+            <w:r>
+              <w:rPr>
+                <w:rFonts w:ascii="Times New Roman" w:hAnsi="Times New Roman"/>
+                <w:sz w:val="20"/>
+              </w:rPr>
+              <w:t>Glacial</w:t>
+            </w:r>
+          </w:p>
+        </w:tc>
+        <w:tc>
+          <w:tcPr>
+            <w:tcW w:type="dxa" w:w="1506"/>
+            <w:vMerge/>
+          </w:tcPr>
+          <w:p/>
+        </w:tc>
+      </w:tr>
+      <w:tr>
+        <w:tc>
+          <w:tcPr>
+            <w:tcW w:type="dxa" w:w="1506"/>
+            <w:vMerge w:val="restart"/>
+          </w:tcPr>
+          <w:p>
+            <w:r>
+              <w:rPr>
+                <w:rFonts w:ascii="Times New Roman" w:hAnsi="Times New Roman"/>
+                <w:sz w:val="20"/>
+              </w:rPr>
               <w:t>Gas composition</w:t>
             </w:r>
           </w:p>
@@ -619,6 +3325,7 @@
         <w:tc>
           <w:tcPr>
             <w:tcW w:type="dxa" w:w="1506"/>
+            <w:vMerge/>
           </w:tcPr>
           <w:p/>
         </w:tc>
@@ -626,40 +3333,305 @@
           <w:tcPr>
             <w:tcW w:type="dxa" w:w="1506"/>
           </w:tcPr>
+          <w:p>
+            <w:r>
+              <w:rPr>
+                <w:rFonts w:ascii="Times New Roman" w:hAnsi="Times New Roman"/>
+                <w:sz w:val="20"/>
+              </w:rPr>
+              <w:t>Excavation/operation</w:t>
+            </w:r>
+          </w:p>
+        </w:tc>
+        <w:tc>
+          <w:tcPr>
+            <w:tcW w:type="dxa" w:w="1506"/>
+            <w:vMerge/>
+          </w:tcPr>
           <w:p/>
         </w:tc>
         <w:tc>
           <w:tcPr>
             <w:tcW w:type="dxa" w:w="1506"/>
-          </w:tcPr>
-          <w:p/>
-        </w:tc>
-        <w:tc>
-          <w:tcPr>
-            <w:tcW w:type="dxa" w:w="1506"/>
-          </w:tcPr>
-          <w:p/>
-        </w:tc>
-        <w:tc>
-          <w:tcPr>
-            <w:tcW w:type="dxa" w:w="1506"/>
-          </w:tcPr>
-          <w:p/>
-        </w:tc>
-        <w:tc>
-          <w:tcPr>
-            <w:tcW w:type="dxa" w:w="1506"/>
-          </w:tcPr>
-          <w:p/>
+            <w:vMerge w:val="restart"/>
+          </w:tcPr>
+          <w:p>
+            <w:r>
+              <w:rPr>
+                <w:rFonts w:ascii="Times New Roman" w:hAnsi="Times New Roman"/>
+                <w:sz w:val="20"/>
+              </w:rPr>
+              <w:t>No</w:t>
+              <w:br/>
+              <w:t>0</w:t>
+            </w:r>
+          </w:p>
+        </w:tc>
+        <w:tc>
+          <w:tcPr>
+            <w:tcW w:type="dxa" w:w="1506"/>
+          </w:tcPr>
+          <w:p>
+            <w:r>
+              <w:rPr>
+                <w:rFonts w:ascii="Times New Roman" w:hAnsi="Times New Roman"/>
+                <w:sz w:val="20"/>
+              </w:rPr>
+              <w:t>Excavation/operation</w:t>
+            </w:r>
+          </w:p>
+        </w:tc>
+        <w:tc>
+          <w:tcPr>
+            <w:tcW w:type="dxa" w:w="1506"/>
+          </w:tcPr>
+          <w:p>
+            <w:r>
+              <w:rPr>
+                <w:rFonts w:ascii="Times New Roman" w:hAnsi="Times New Roman"/>
+                <w:sz w:val="20"/>
+              </w:rPr>
+              <w:t>No</w:t>
+              <w:br/>
+              <w:t>nan</w:t>
+            </w:r>
+          </w:p>
         </w:tc>
       </w:tr>
       <w:tr>
         <w:tc>
           <w:tcPr>
             <w:tcW w:type="dxa" w:w="1506"/>
+            <w:vMerge/>
+          </w:tcPr>
+          <w:p/>
+        </w:tc>
+        <w:tc>
+          <w:tcPr>
+            <w:tcW w:type="dxa" w:w="1506"/>
+            <w:vMerge/>
+          </w:tcPr>
+          <w:p/>
+        </w:tc>
+        <w:tc>
+          <w:tcPr>
+            <w:tcW w:type="dxa" w:w="1506"/>
           </w:tcPr>
           <w:p>
             <w:r>
+              <w:rPr>
+                <w:rFonts w:ascii="Times New Roman" w:hAnsi="Times New Roman"/>
+                <w:sz w:val="20"/>
+              </w:rPr>
+              <w:t>Temperate</w:t>
+            </w:r>
+          </w:p>
+        </w:tc>
+        <w:tc>
+          <w:tcPr>
+            <w:tcW w:type="dxa" w:w="1506"/>
+            <w:vMerge/>
+          </w:tcPr>
+          <w:p/>
+        </w:tc>
+        <w:tc>
+          <w:tcPr>
+            <w:tcW w:type="dxa" w:w="1506"/>
+            <w:vMerge/>
+          </w:tcPr>
+          <w:p/>
+        </w:tc>
+        <w:tc>
+          <w:tcPr>
+            <w:tcW w:type="dxa" w:w="1506"/>
+          </w:tcPr>
+          <w:p>
+            <w:r>
+              <w:rPr>
+                <w:rFonts w:ascii="Times New Roman" w:hAnsi="Times New Roman"/>
+                <w:sz w:val="20"/>
+              </w:rPr>
+              <w:t>Temperate</w:t>
+            </w:r>
+          </w:p>
+        </w:tc>
+        <w:tc>
+          <w:tcPr>
+            <w:tcW w:type="dxa" w:w="1506"/>
+          </w:tcPr>
+          <w:p>
+            <w:r>
+              <w:rPr>
+                <w:rFonts w:ascii="Times New Roman" w:hAnsi="Times New Roman"/>
+                <w:sz w:val="20"/>
+              </w:rPr>
+              <w:t>No</w:t>
+              <w:br/>
+              <w:t>nan</w:t>
+            </w:r>
+          </w:p>
+        </w:tc>
+      </w:tr>
+      <w:tr>
+        <w:tc>
+          <w:tcPr>
+            <w:tcW w:type="dxa" w:w="1506"/>
+            <w:vMerge/>
+          </w:tcPr>
+          <w:p/>
+        </w:tc>
+        <w:tc>
+          <w:tcPr>
+            <w:tcW w:type="dxa" w:w="1506"/>
+            <w:vMerge/>
+          </w:tcPr>
+          <w:p/>
+        </w:tc>
+        <w:tc>
+          <w:tcPr>
+            <w:tcW w:type="dxa" w:w="1506"/>
+          </w:tcPr>
+          <w:p>
+            <w:r>
+              <w:rPr>
+                <w:rFonts w:ascii="Times New Roman" w:hAnsi="Times New Roman"/>
+                <w:sz w:val="20"/>
+              </w:rPr>
+              <w:t>Periglacial</w:t>
+            </w:r>
+          </w:p>
+        </w:tc>
+        <w:tc>
+          <w:tcPr>
+            <w:tcW w:type="dxa" w:w="1506"/>
+            <w:vMerge/>
+          </w:tcPr>
+          <w:p/>
+        </w:tc>
+        <w:tc>
+          <w:tcPr>
+            <w:tcW w:type="dxa" w:w="1506"/>
+            <w:vMerge/>
+          </w:tcPr>
+          <w:p/>
+        </w:tc>
+        <w:tc>
+          <w:tcPr>
+            <w:tcW w:type="dxa" w:w="1506"/>
+          </w:tcPr>
+          <w:p>
+            <w:r>
+              <w:rPr>
+                <w:rFonts w:ascii="Times New Roman" w:hAnsi="Times New Roman"/>
+                <w:sz w:val="20"/>
+              </w:rPr>
+              <w:t>Periglacial</w:t>
+            </w:r>
+          </w:p>
+        </w:tc>
+        <w:tc>
+          <w:tcPr>
+            <w:tcW w:type="dxa" w:w="1506"/>
+          </w:tcPr>
+          <w:p>
+            <w:r>
+              <w:rPr>
+                <w:rFonts w:ascii="Times New Roman" w:hAnsi="Times New Roman"/>
+                <w:sz w:val="20"/>
+              </w:rPr>
+              <w:t>No</w:t>
+              <w:br/>
+              <w:t>nan</w:t>
+            </w:r>
+          </w:p>
+        </w:tc>
+      </w:tr>
+      <w:tr>
+        <w:tc>
+          <w:tcPr>
+            <w:tcW w:type="dxa" w:w="1506"/>
+            <w:vMerge/>
+          </w:tcPr>
+          <w:p/>
+        </w:tc>
+        <w:tc>
+          <w:tcPr>
+            <w:tcW w:type="dxa" w:w="1506"/>
+            <w:vMerge/>
+          </w:tcPr>
+          <w:p/>
+        </w:tc>
+        <w:tc>
+          <w:tcPr>
+            <w:tcW w:type="dxa" w:w="1506"/>
+          </w:tcPr>
+          <w:p>
+            <w:r>
+              <w:rPr>
+                <w:rFonts w:ascii="Times New Roman" w:hAnsi="Times New Roman"/>
+                <w:sz w:val="20"/>
+              </w:rPr>
+              <w:t>Glacial</w:t>
+            </w:r>
+          </w:p>
+        </w:tc>
+        <w:tc>
+          <w:tcPr>
+            <w:tcW w:type="dxa" w:w="1506"/>
+            <w:vMerge/>
+          </w:tcPr>
+          <w:p/>
+        </w:tc>
+        <w:tc>
+          <w:tcPr>
+            <w:tcW w:type="dxa" w:w="1506"/>
+            <w:vMerge/>
+          </w:tcPr>
+          <w:p/>
+        </w:tc>
+        <w:tc>
+          <w:tcPr>
+            <w:tcW w:type="dxa" w:w="1506"/>
+          </w:tcPr>
+          <w:p>
+            <w:r>
+              <w:rPr>
+                <w:rFonts w:ascii="Times New Roman" w:hAnsi="Times New Roman"/>
+                <w:sz w:val="20"/>
+              </w:rPr>
+              <w:t>Glacial</w:t>
+            </w:r>
+          </w:p>
+        </w:tc>
+        <w:tc>
+          <w:tcPr>
+            <w:tcW w:type="dxa" w:w="1506"/>
+          </w:tcPr>
+          <w:p>
+            <w:r>
+              <w:rPr>
+                <w:rFonts w:ascii="Times New Roman" w:hAnsi="Times New Roman"/>
+                <w:sz w:val="20"/>
+              </w:rPr>
+              <w:t>No</w:t>
+              <w:br/>
+              <w:t>nan</w:t>
+            </w:r>
+          </w:p>
+        </w:tc>
+      </w:tr>
+      <w:tr>
+        <w:tc>
+          <w:tcPr>
+            <w:tcW w:type="dxa" w:w="1506"/>
+            <w:vMerge w:val="restart"/>
+          </w:tcPr>
+          <w:p>
+            <w:r>
+              <w:rPr>
+                <w:rFonts w:ascii="Times New Roman" w:hAnsi="Times New Roman"/>
+                <w:sz w:val="20"/>
+              </w:rPr>
               <w:t>Structural and stray materials</w:t>
             </w:r>
           </w:p>
@@ -667,6 +3639,7 @@
         <w:tc>
           <w:tcPr>
             <w:tcW w:type="dxa" w:w="1506"/>
+            <w:vMerge/>
           </w:tcPr>
           <w:p/>
         </w:tc>
@@ -674,11 +3647,27 @@
           <w:tcPr>
             <w:tcW w:type="dxa" w:w="1506"/>
           </w:tcPr>
+          <w:p>
+            <w:r>
+              <w:rPr>
+                <w:rFonts w:ascii="Times New Roman" w:hAnsi="Times New Roman"/>
+                <w:sz w:val="20"/>
+              </w:rPr>
+              <w:t>Excavation/operation</w:t>
+            </w:r>
+          </w:p>
+        </w:tc>
+        <w:tc>
+          <w:tcPr>
+            <w:tcW w:type="dxa" w:w="1506"/>
+            <w:vMerge/>
+          </w:tcPr>
           <w:p/>
         </w:tc>
         <w:tc>
           <w:tcPr>
             <w:tcW w:type="dxa" w:w="1506"/>
+            <w:vMerge/>
           </w:tcPr>
           <w:p/>
         </w:tc>
@@ -686,28 +3675,266 @@
           <w:tcPr>
             <w:tcW w:type="dxa" w:w="1506"/>
           </w:tcPr>
-          <w:p/>
-        </w:tc>
-        <w:tc>
-          <w:tcPr>
-            <w:tcW w:type="dxa" w:w="1506"/>
-          </w:tcPr>
-          <w:p/>
-        </w:tc>
-        <w:tc>
-          <w:tcPr>
-            <w:tcW w:type="dxa" w:w="1506"/>
-          </w:tcPr>
-          <w:p/>
+          <w:p>
+            <w:r>
+              <w:rPr>
+                <w:rFonts w:ascii="Times New Roman" w:hAnsi="Times New Roman"/>
+                <w:sz w:val="20"/>
+              </w:rPr>
+              <w:t>Excavation/operation</w:t>
+            </w:r>
+          </w:p>
+        </w:tc>
+        <w:tc>
+          <w:tcPr>
+            <w:tcW w:type="dxa" w:w="1506"/>
+          </w:tcPr>
+          <w:p>
+            <w:r>
+              <w:rPr>
+                <w:rFonts w:ascii="Times New Roman" w:hAnsi="Times New Roman"/>
+                <w:sz w:val="20"/>
+              </w:rPr>
+              <w:t>No</w:t>
+              <w:br/>
+              <w:t>nan</w:t>
+            </w:r>
+          </w:p>
         </w:tc>
       </w:tr>
       <w:tr>
         <w:tc>
           <w:tcPr>
             <w:tcW w:type="dxa" w:w="1506"/>
+            <w:vMerge/>
+          </w:tcPr>
+          <w:p/>
+        </w:tc>
+        <w:tc>
+          <w:tcPr>
+            <w:tcW w:type="dxa" w:w="1506"/>
+            <w:vMerge/>
+          </w:tcPr>
+          <w:p/>
+        </w:tc>
+        <w:tc>
+          <w:tcPr>
+            <w:tcW w:type="dxa" w:w="1506"/>
           </w:tcPr>
           <w:p>
             <w:r>
+              <w:rPr>
+                <w:rFonts w:ascii="Times New Roman" w:hAnsi="Times New Roman"/>
+                <w:sz w:val="20"/>
+              </w:rPr>
+              <w:t>Temperate</w:t>
+            </w:r>
+          </w:p>
+        </w:tc>
+        <w:tc>
+          <w:tcPr>
+            <w:tcW w:type="dxa" w:w="1506"/>
+            <w:vMerge/>
+          </w:tcPr>
+          <w:p/>
+        </w:tc>
+        <w:tc>
+          <w:tcPr>
+            <w:tcW w:type="dxa" w:w="1506"/>
+            <w:vMerge/>
+          </w:tcPr>
+          <w:p/>
+        </w:tc>
+        <w:tc>
+          <w:tcPr>
+            <w:tcW w:type="dxa" w:w="1506"/>
+          </w:tcPr>
+          <w:p>
+            <w:r>
+              <w:rPr>
+                <w:rFonts w:ascii="Times New Roman" w:hAnsi="Times New Roman"/>
+                <w:sz w:val="20"/>
+              </w:rPr>
+              <w:t>Temperate</w:t>
+            </w:r>
+          </w:p>
+        </w:tc>
+        <w:tc>
+          <w:tcPr>
+            <w:tcW w:type="dxa" w:w="1506"/>
+          </w:tcPr>
+          <w:p>
+            <w:r>
+              <w:rPr>
+                <w:rFonts w:ascii="Times New Roman" w:hAnsi="Times New Roman"/>
+                <w:sz w:val="20"/>
+              </w:rPr>
+              <w:t>No</w:t>
+              <w:br/>
+              <w:t>nan</w:t>
+            </w:r>
+          </w:p>
+        </w:tc>
+      </w:tr>
+      <w:tr>
+        <w:tc>
+          <w:tcPr>
+            <w:tcW w:type="dxa" w:w="1506"/>
+            <w:vMerge/>
+          </w:tcPr>
+          <w:p/>
+        </w:tc>
+        <w:tc>
+          <w:tcPr>
+            <w:tcW w:type="dxa" w:w="1506"/>
+            <w:vMerge/>
+          </w:tcPr>
+          <w:p/>
+        </w:tc>
+        <w:tc>
+          <w:tcPr>
+            <w:tcW w:type="dxa" w:w="1506"/>
+          </w:tcPr>
+          <w:p>
+            <w:r>
+              <w:rPr>
+                <w:rFonts w:ascii="Times New Roman" w:hAnsi="Times New Roman"/>
+                <w:sz w:val="20"/>
+              </w:rPr>
+              <w:t>Periglacial</w:t>
+            </w:r>
+          </w:p>
+        </w:tc>
+        <w:tc>
+          <w:tcPr>
+            <w:tcW w:type="dxa" w:w="1506"/>
+            <w:vMerge/>
+          </w:tcPr>
+          <w:p/>
+        </w:tc>
+        <w:tc>
+          <w:tcPr>
+            <w:tcW w:type="dxa" w:w="1506"/>
+            <w:vMerge/>
+          </w:tcPr>
+          <w:p/>
+        </w:tc>
+        <w:tc>
+          <w:tcPr>
+            <w:tcW w:type="dxa" w:w="1506"/>
+          </w:tcPr>
+          <w:p>
+            <w:r>
+              <w:rPr>
+                <w:rFonts w:ascii="Times New Roman" w:hAnsi="Times New Roman"/>
+                <w:sz w:val="20"/>
+              </w:rPr>
+              <w:t>Periglacial</w:t>
+            </w:r>
+          </w:p>
+        </w:tc>
+        <w:tc>
+          <w:tcPr>
+            <w:tcW w:type="dxa" w:w="1506"/>
+          </w:tcPr>
+          <w:p>
+            <w:r>
+              <w:rPr>
+                <w:rFonts w:ascii="Times New Roman" w:hAnsi="Times New Roman"/>
+                <w:sz w:val="20"/>
+              </w:rPr>
+              <w:t>No</w:t>
+              <w:br/>
+              <w:t>nan</w:t>
+            </w:r>
+          </w:p>
+        </w:tc>
+      </w:tr>
+      <w:tr>
+        <w:tc>
+          <w:tcPr>
+            <w:tcW w:type="dxa" w:w="1506"/>
+            <w:vMerge/>
+          </w:tcPr>
+          <w:p/>
+        </w:tc>
+        <w:tc>
+          <w:tcPr>
+            <w:tcW w:type="dxa" w:w="1506"/>
+            <w:vMerge/>
+          </w:tcPr>
+          <w:p/>
+        </w:tc>
+        <w:tc>
+          <w:tcPr>
+            <w:tcW w:type="dxa" w:w="1506"/>
+          </w:tcPr>
+          <w:p>
+            <w:r>
+              <w:rPr>
+                <w:rFonts w:ascii="Times New Roman" w:hAnsi="Times New Roman"/>
+                <w:sz w:val="20"/>
+              </w:rPr>
+              <w:t>Glacial</w:t>
+            </w:r>
+          </w:p>
+        </w:tc>
+        <w:tc>
+          <w:tcPr>
+            <w:tcW w:type="dxa" w:w="1506"/>
+            <w:vMerge/>
+          </w:tcPr>
+          <w:p/>
+        </w:tc>
+        <w:tc>
+          <w:tcPr>
+            <w:tcW w:type="dxa" w:w="1506"/>
+            <w:vMerge/>
+          </w:tcPr>
+          <w:p/>
+        </w:tc>
+        <w:tc>
+          <w:tcPr>
+            <w:tcW w:type="dxa" w:w="1506"/>
+          </w:tcPr>
+          <w:p>
+            <w:r>
+              <w:rPr>
+                <w:rFonts w:ascii="Times New Roman" w:hAnsi="Times New Roman"/>
+                <w:sz w:val="20"/>
+              </w:rPr>
+              <w:t>Glacial</w:t>
+            </w:r>
+          </w:p>
+        </w:tc>
+        <w:tc>
+          <w:tcPr>
+            <w:tcW w:type="dxa" w:w="1506"/>
+          </w:tcPr>
+          <w:p>
+            <w:r>
+              <w:rPr>
+                <w:rFonts w:ascii="Times New Roman" w:hAnsi="Times New Roman"/>
+                <w:sz w:val="20"/>
+              </w:rPr>
+              <w:t>No</w:t>
+              <w:br/>
+              <w:t>nan</w:t>
+            </w:r>
+          </w:p>
+        </w:tc>
+      </w:tr>
+      <w:tr>
+        <w:tc>
+          <w:tcPr>
+            <w:tcW w:type="dxa" w:w="1506"/>
+          </w:tcPr>
+          <w:p>
+            <w:r>
+              <w:rPr>
+                <w:rFonts w:ascii="Times New Roman" w:hAnsi="Times New Roman"/>
+                <w:sz w:val="20"/>
+              </w:rPr>
               <w:t>Saturation</w:t>
             </w:r>
           </w:p>
@@ -716,37 +3943,417 @@
           <w:tcPr>
             <w:tcW w:type="dxa" w:w="1506"/>
           </w:tcPr>
-          <w:p/>
-        </w:tc>
-        <w:tc>
-          <w:tcPr>
-            <w:tcW w:type="dxa" w:w="1506"/>
-          </w:tcPr>
-          <w:p/>
-        </w:tc>
-        <w:tc>
-          <w:tcPr>
-            <w:tcW w:type="dxa" w:w="1506"/>
-          </w:tcPr>
-          <w:p/>
-        </w:tc>
-        <w:tc>
-          <w:tcPr>
-            <w:tcW w:type="dxa" w:w="1506"/>
-          </w:tcPr>
-          <w:p/>
-        </w:tc>
-        <w:tc>
-          <w:tcPr>
-            <w:tcW w:type="dxa" w:w="1506"/>
-          </w:tcPr>
-          <w:p/>
-        </w:tc>
-        <w:tc>
-          <w:tcPr>
-            <w:tcW w:type="dxa" w:w="1506"/>
-          </w:tcPr>
-          <w:p/>
+          <w:p>
+            <w:r>
+              <w:rPr>
+                <w:rFonts w:ascii="Times New Roman" w:hAnsi="Times New Roman"/>
+                <w:sz w:val="20"/>
+              </w:rPr>
+              <w:t>Yes</w:t>
+              <w:br/>
+              <w:t>Affects scope and extent of convective heat transport.</w:t>
+            </w:r>
+          </w:p>
+        </w:tc>
+        <w:tc>
+          <w:tcPr>
+            <w:tcW w:type="dxa" w:w="1506"/>
+          </w:tcPr>
+          <w:p>
+            <w:r>
+              <w:rPr>
+                <w:rFonts w:ascii="Times New Roman" w:hAnsi="Times New Roman"/>
+                <w:sz w:val="20"/>
+              </w:rPr>
+              <w:t>Excavation/operation</w:t>
+            </w:r>
+          </w:p>
+        </w:tc>
+        <w:tc>
+          <w:tcPr>
+            <w:tcW w:type="dxa" w:w="1506"/>
+          </w:tcPr>
+          <w:p>
+            <w:r>
+              <w:rPr>
+                <w:rFonts w:ascii="Times New Roman" w:hAnsi="Times New Roman"/>
+                <w:sz w:val="20"/>
+              </w:rPr>
+              <w:t>Yes</w:t>
+              <w:br/>
+              <w:t>Check that local deposition sequence-dependant pre-heating effects can be ignored and evaluate potential effects of tunnel ventilation (see Section 2.1.7).</w:t>
+            </w:r>
+          </w:p>
+        </w:tc>
+        <w:tc>
+          <w:tcPr>
+            <w:tcW w:type="dxa" w:w="1506"/>
+          </w:tcPr>
+          <w:p>
+            <w:r>
+              <w:rPr>
+                <w:rFonts w:ascii="Times New Roman" w:hAnsi="Times New Roman"/>
+                <w:sz w:val="20"/>
+              </w:rPr>
+              <w:t>No</w:t>
+              <w:br/>
+              <w:t>But, indirectly through temperature.</w:t>
+            </w:r>
+          </w:p>
+        </w:tc>
+        <w:tc>
+          <w:tcPr>
+            <w:tcW w:type="dxa" w:w="1506"/>
+          </w:tcPr>
+          <w:p>
+            <w:r>
+              <w:rPr>
+                <w:rFonts w:ascii="Times New Roman" w:hAnsi="Times New Roman"/>
+                <w:sz w:val="20"/>
+              </w:rPr>
+              <w:t>Excavation/operation</w:t>
+            </w:r>
+          </w:p>
+        </w:tc>
+        <w:tc>
+          <w:tcPr>
+            <w:tcW w:type="dxa" w:w="1506"/>
+          </w:tcPr>
+          <w:p>
+            <w:r>
+              <w:rPr>
+                <w:rFonts w:ascii="Times New Roman" w:hAnsi="Times New Roman"/>
+                <w:sz w:val="20"/>
+              </w:rPr>
+              <w:t>No</w:t>
+              <w:br/>
+              <w:t>nan</w:t>
+            </w:r>
+          </w:p>
+        </w:tc>
+      </w:tr>
+      <w:tr>
+        <w:tc>
+          <w:tcPr>
+            <w:tcW w:type="dxa" w:w="1506"/>
+          </w:tcPr>
+          <w:p>
+            <w:r>
+              <w:rPr>
+                <w:rFonts w:ascii="Times New Roman" w:hAnsi="Times New Roman"/>
+                <w:sz w:val="20"/>
+              </w:rPr>
+              <w:t>Saturation</w:t>
+            </w:r>
+          </w:p>
+        </w:tc>
+        <w:tc>
+          <w:tcPr>
+            <w:tcW w:type="dxa" w:w="1506"/>
+          </w:tcPr>
+          <w:p>
+            <w:r>
+              <w:rPr>
+                <w:rFonts w:ascii="Times New Roman" w:hAnsi="Times New Roman"/>
+                <w:sz w:val="20"/>
+              </w:rPr>
+              <w:t>Yes</w:t>
+              <w:br/>
+              <w:t>Affects scope and extent of convective heat transport.</w:t>
+            </w:r>
+          </w:p>
+        </w:tc>
+        <w:tc>
+          <w:tcPr>
+            <w:tcW w:type="dxa" w:w="1506"/>
+          </w:tcPr>
+          <w:p>
+            <w:r>
+              <w:rPr>
+                <w:rFonts w:ascii="Times New Roman" w:hAnsi="Times New Roman"/>
+                <w:sz w:val="20"/>
+              </w:rPr>
+              <w:t>Temperate</w:t>
+            </w:r>
+          </w:p>
+        </w:tc>
+        <w:tc>
+          <w:tcPr>
+            <w:tcW w:type="dxa" w:w="1506"/>
+          </w:tcPr>
+          <w:p>
+            <w:r>
+              <w:rPr>
+                <w:rFonts w:ascii="Times New Roman" w:hAnsi="Times New Roman"/>
+                <w:sz w:val="20"/>
+              </w:rPr>
+              <w:t>Yes</w:t>
+              <w:br/>
+              <w:t>Influence neglected; little significance.</w:t>
+            </w:r>
+          </w:p>
+        </w:tc>
+        <w:tc>
+          <w:tcPr>
+            <w:tcW w:type="dxa" w:w="1506"/>
+          </w:tcPr>
+          <w:p>
+            <w:r>
+              <w:rPr>
+                <w:rFonts w:ascii="Times New Roman" w:hAnsi="Times New Roman"/>
+                <w:sz w:val="20"/>
+              </w:rPr>
+              <w:t>No</w:t>
+              <w:br/>
+              <w:t>But, indirectly through temperature.</w:t>
+            </w:r>
+          </w:p>
+        </w:tc>
+        <w:tc>
+          <w:tcPr>
+            <w:tcW w:type="dxa" w:w="1506"/>
+          </w:tcPr>
+          <w:p>
+            <w:r>
+              <w:rPr>
+                <w:rFonts w:ascii="Times New Roman" w:hAnsi="Times New Roman"/>
+                <w:sz w:val="20"/>
+              </w:rPr>
+              <w:t>Temperate</w:t>
+            </w:r>
+          </w:p>
+        </w:tc>
+        <w:tc>
+          <w:tcPr>
+            <w:tcW w:type="dxa" w:w="1506"/>
+          </w:tcPr>
+          <w:p>
+            <w:r>
+              <w:rPr>
+                <w:rFonts w:ascii="Times New Roman" w:hAnsi="Times New Roman"/>
+                <w:sz w:val="20"/>
+              </w:rPr>
+              <w:t>No</w:t>
+              <w:br/>
+              <w:t>nan</w:t>
+            </w:r>
+          </w:p>
+        </w:tc>
+      </w:tr>
+      <w:tr>
+        <w:tc>
+          <w:tcPr>
+            <w:tcW w:type="dxa" w:w="1506"/>
+          </w:tcPr>
+          <w:p>
+            <w:r>
+              <w:rPr>
+                <w:rFonts w:ascii="Times New Roman" w:hAnsi="Times New Roman"/>
+                <w:sz w:val="20"/>
+              </w:rPr>
+              <w:t>Saturation</w:t>
+            </w:r>
+          </w:p>
+        </w:tc>
+        <w:tc>
+          <w:tcPr>
+            <w:tcW w:type="dxa" w:w="1506"/>
+          </w:tcPr>
+          <w:p>
+            <w:r>
+              <w:rPr>
+                <w:rFonts w:ascii="Times New Roman" w:hAnsi="Times New Roman"/>
+                <w:sz w:val="20"/>
+              </w:rPr>
+              <w:t>Yes</w:t>
+              <w:br/>
+              <w:t>Affects scope and extent of convective heat transport.</w:t>
+            </w:r>
+          </w:p>
+        </w:tc>
+        <w:tc>
+          <w:tcPr>
+            <w:tcW w:type="dxa" w:w="1506"/>
+          </w:tcPr>
+          <w:p>
+            <w:r>
+              <w:rPr>
+                <w:rFonts w:ascii="Times New Roman" w:hAnsi="Times New Roman"/>
+                <w:sz w:val="20"/>
+              </w:rPr>
+              <w:t>Periglacial</w:t>
+            </w:r>
+          </w:p>
+        </w:tc>
+        <w:tc>
+          <w:tcPr>
+            <w:tcW w:type="dxa" w:w="1506"/>
+          </w:tcPr>
+          <w:p>
+            <w:r>
+              <w:rPr>
+                <w:rFonts w:ascii="Times New Roman" w:hAnsi="Times New Roman"/>
+                <w:sz w:val="20"/>
+              </w:rPr>
+              <w:t>Yes</w:t>
+              <w:br/>
+              <w:t>See Temperate above and Climate report.</w:t>
+            </w:r>
+          </w:p>
+        </w:tc>
+        <w:tc>
+          <w:tcPr>
+            <w:tcW w:type="dxa" w:w="1506"/>
+          </w:tcPr>
+          <w:p>
+            <w:r>
+              <w:rPr>
+                <w:rFonts w:ascii="Times New Roman" w:hAnsi="Times New Roman"/>
+                <w:sz w:val="20"/>
+              </w:rPr>
+              <w:t>No</w:t>
+              <w:br/>
+              <w:t>But, indirectly through temperature.</w:t>
+            </w:r>
+          </w:p>
+        </w:tc>
+        <w:tc>
+          <w:tcPr>
+            <w:tcW w:type="dxa" w:w="1506"/>
+          </w:tcPr>
+          <w:p>
+            <w:r>
+              <w:rPr>
+                <w:rFonts w:ascii="Times New Roman" w:hAnsi="Times New Roman"/>
+                <w:sz w:val="20"/>
+              </w:rPr>
+              <w:t>Periglacial</w:t>
+            </w:r>
+          </w:p>
+        </w:tc>
+        <w:tc>
+          <w:tcPr>
+            <w:tcW w:type="dxa" w:w="1506"/>
+          </w:tcPr>
+          <w:p>
+            <w:r>
+              <w:rPr>
+                <w:rFonts w:ascii="Times New Roman" w:hAnsi="Times New Roman"/>
+                <w:sz w:val="20"/>
+              </w:rPr>
+              <w:t>No</w:t>
+              <w:br/>
+              <w:t>nan</w:t>
+            </w:r>
+          </w:p>
+        </w:tc>
+      </w:tr>
+      <w:tr>
+        <w:tc>
+          <w:tcPr>
+            <w:tcW w:type="dxa" w:w="1506"/>
+          </w:tcPr>
+          <w:p>
+            <w:r>
+              <w:rPr>
+                <w:rFonts w:ascii="Times New Roman" w:hAnsi="Times New Roman"/>
+                <w:sz w:val="20"/>
+              </w:rPr>
+              <w:t>Saturation</w:t>
+            </w:r>
+          </w:p>
+        </w:tc>
+        <w:tc>
+          <w:tcPr>
+            <w:tcW w:type="dxa" w:w="1506"/>
+          </w:tcPr>
+          <w:p>
+            <w:r>
+              <w:rPr>
+                <w:rFonts w:ascii="Times New Roman" w:hAnsi="Times New Roman"/>
+                <w:sz w:val="20"/>
+              </w:rPr>
+              <w:t>Yes</w:t>
+              <w:br/>
+              <w:t>Affects scope and extent of convective heat transport.</w:t>
+            </w:r>
+          </w:p>
+        </w:tc>
+        <w:tc>
+          <w:tcPr>
+            <w:tcW w:type="dxa" w:w="1506"/>
+          </w:tcPr>
+          <w:p>
+            <w:r>
+              <w:rPr>
+                <w:rFonts w:ascii="Times New Roman" w:hAnsi="Times New Roman"/>
+                <w:sz w:val="20"/>
+              </w:rPr>
+              <w:t>Glacial</w:t>
+            </w:r>
+          </w:p>
+        </w:tc>
+        <w:tc>
+          <w:tcPr>
+            <w:tcW w:type="dxa" w:w="1506"/>
+          </w:tcPr>
+          <w:p>
+            <w:r>
+              <w:rPr>
+                <w:rFonts w:ascii="Times New Roman" w:hAnsi="Times New Roman"/>
+                <w:sz w:val="20"/>
+              </w:rPr>
+              <w:t>Yes</w:t>
+              <w:br/>
+              <w:t>See Temperate above and Climate report.</w:t>
+            </w:r>
+          </w:p>
+        </w:tc>
+        <w:tc>
+          <w:tcPr>
+            <w:tcW w:type="dxa" w:w="1506"/>
+          </w:tcPr>
+          <w:p>
+            <w:r>
+              <w:rPr>
+                <w:rFonts w:ascii="Times New Roman" w:hAnsi="Times New Roman"/>
+                <w:sz w:val="20"/>
+              </w:rPr>
+              <w:t>No</w:t>
+              <w:br/>
+              <w:t>But, indirectly through temperature.</w:t>
+            </w:r>
+          </w:p>
+        </w:tc>
+        <w:tc>
+          <w:tcPr>
+            <w:tcW w:type="dxa" w:w="1506"/>
+          </w:tcPr>
+          <w:p>
+            <w:r>
+              <w:rPr>
+                <w:rFonts w:ascii="Times New Roman" w:hAnsi="Times New Roman"/>
+                <w:sz w:val="20"/>
+              </w:rPr>
+              <w:t>Glacial</w:t>
+            </w:r>
+          </w:p>
+        </w:tc>
+        <w:tc>
+          <w:tcPr>
+            <w:tcW w:type="dxa" w:w="1506"/>
+          </w:tcPr>
+          <w:p>
+            <w:r>
+              <w:rPr>
+                <w:rFonts w:ascii="Times New Roman" w:hAnsi="Times New Roman"/>
+                <w:sz w:val="20"/>
+              </w:rPr>
+              <w:t>No</w:t>
+              <w:br/>
+              <w:t>nan</w:t>
+            </w:r>
+          </w:p>
         </w:tc>
       </w:tr>
     </w:tbl>

</xml_diff>

<commit_message>
Added function to make header bold
</commit_message>
<xml_diff>
--- a/files/word/test.docx
+++ b/files/word/test.docx
@@ -27,6 +27,7 @@
             <w:r>
               <w:rPr>
                 <w:rFonts w:ascii="Times New Roman" w:hAnsi="Times New Roman"/>
+                <w:b/>
                 <w:sz w:val="20"/>
               </w:rPr>
               <w:t>Variables</w:t>
@@ -42,6 +43,7 @@
             <w:r>
               <w:rPr>
                 <w:rFonts w:ascii="Times New Roman" w:hAnsi="Times New Roman"/>
+                <w:b/>
                 <w:sz w:val="20"/>
               </w:rPr>
               <w:t>Variable influence on process</w:t>
@@ -57,6 +59,7 @@
             <w:r>
               <w:rPr>
                 <w:rFonts w:ascii="Times New Roman" w:hAnsi="Times New Roman"/>
+                <w:b/>
                 <w:sz w:val="20"/>
               </w:rPr>
               <w:t>Process influence on variables</w:t>
@@ -80,6 +83,7 @@
             <w:r>
               <w:rPr>
                 <w:rFonts w:ascii="Times New Roman" w:hAnsi="Times New Roman"/>
+                <w:b/>
                 <w:sz w:val="20"/>
               </w:rPr>
               <w:t>Influence present? (Yes/No Description)</w:t>
@@ -94,6 +98,7 @@
             <w:r>
               <w:rPr>
                 <w:rFonts w:ascii="Times New Roman" w:hAnsi="Times New Roman"/>
+                <w:b/>
                 <w:sz w:val="20"/>
               </w:rPr>
               <w:t>Time period/Climate domain</w:t>
@@ -108,6 +113,7 @@
             <w:r>
               <w:rPr>
                 <w:rFonts w:ascii="Times New Roman" w:hAnsi="Times New Roman"/>
+                <w:b/>
                 <w:sz w:val="20"/>
               </w:rPr>
               <w:t xml:space="preserve">Handling of influence </w:t>
@@ -124,6 +130,7 @@
             <w:r>
               <w:rPr>
                 <w:rFonts w:ascii="Times New Roman" w:hAnsi="Times New Roman"/>
+                <w:b/>
                 <w:sz w:val="20"/>
               </w:rPr>
               <w:t>Influence present? (Yes/No Description)</w:t>
@@ -138,6 +145,7 @@
             <w:r>
               <w:rPr>
                 <w:rFonts w:ascii="Times New Roman" w:hAnsi="Times New Roman"/>
+                <w:b/>
                 <w:sz w:val="20"/>
               </w:rPr>
               <w:t>Time period/Climate domain</w:t>
@@ -152,6 +160,7 @@
             <w:r>
               <w:rPr>
                 <w:rFonts w:ascii="Times New Roman" w:hAnsi="Times New Roman"/>
+                <w:b/>
                 <w:sz w:val="20"/>
               </w:rPr>
               <w:t xml:space="preserve">Handling of influence </w:t>
@@ -218,8 +227,6 @@
                 <w:rFonts w:ascii="Times New Roman" w:hAnsi="Times New Roman"/>
                 <w:sz w:val="20"/>
               </w:rPr>
-              <w:t>Yes</w:t>
-              <w:br/>
               <w:t>Check that local deposition sequence-dependant pre-heating effects can be ignored and evaluate potential effects of tunnel ventilation (see Section 2.1.7).</w:t>
             </w:r>
           </w:p>
@@ -265,8 +272,6 @@
                 <w:rFonts w:ascii="Times New Roman" w:hAnsi="Times New Roman"/>
                 <w:sz w:val="20"/>
               </w:rPr>
-              <w:t>Yes</w:t>
-              <w:br/>
               <w:t>Heat transport neglected (see Section 2.1.7).</w:t>
             </w:r>
           </w:p>
@@ -311,8 +316,6 @@
                 <w:rFonts w:ascii="Times New Roman" w:hAnsi="Times New Roman"/>
                 <w:sz w:val="20"/>
               </w:rPr>
-              <w:t>Yes</w:t>
-              <w:br/>
               <w:t>Site-specific temperature and thermal properties. Dependence of thermal properties on T accounted for in dimensioning calculations. Otherwise thermal properties for constant T.</w:t>
             </w:r>
           </w:p>
@@ -348,8 +351,6 @@
                 <w:rFonts w:ascii="Times New Roman" w:hAnsi="Times New Roman"/>
                 <w:sz w:val="20"/>
               </w:rPr>
-              <w:t>Yes</w:t>
-              <w:br/>
               <w:t>Output from calculations.</w:t>
             </w:r>
           </w:p>
@@ -395,8 +396,6 @@
                 <w:rFonts w:ascii="Times New Roman" w:hAnsi="Times New Roman"/>
                 <w:sz w:val="20"/>
               </w:rPr>
-              <w:t>Yes</w:t>
-              <w:br/>
               <w:t>See Temperate above and Climate report.</w:t>
             </w:r>
           </w:p>
@@ -433,8 +432,6 @@
                 <w:rFonts w:ascii="Times New Roman" w:hAnsi="Times New Roman"/>
                 <w:sz w:val="20"/>
               </w:rPr>
-              <w:t>Yes</w:t>
-              <w:br/>
               <w:t>Output from calculations, see also Section 2.2 Freezing and Climate report.</w:t>
             </w:r>
           </w:p>
@@ -562,8 +559,6 @@
                 <w:rFonts w:ascii="Times New Roman" w:hAnsi="Times New Roman"/>
                 <w:sz w:val="20"/>
               </w:rPr>
-              <w:t>Yes</w:t>
-              <w:br/>
               <w:t>Heat transport neglected (see Section 2.1.7).</w:t>
             </w:r>
           </w:p>
@@ -610,8 +605,6 @@
                 <w:rFonts w:ascii="Times New Roman" w:hAnsi="Times New Roman"/>
                 <w:sz w:val="20"/>
               </w:rPr>
-              <w:t>No</w:t>
-              <w:br/>
               <w:t>See Section 3.1 Groundwater flow.</w:t>
             </w:r>
           </w:p>
@@ -657,8 +650,6 @@
                 <w:rFonts w:ascii="Times New Roman" w:hAnsi="Times New Roman"/>
                 <w:sz w:val="20"/>
               </w:rPr>
-              <w:t>Yes</w:t>
-              <w:br/>
               <w:t>Influence of convection neglected; little significance.</w:t>
             </w:r>
           </w:p>
@@ -869,8 +860,6 @@
                 <w:rFonts w:ascii="Times New Roman" w:hAnsi="Times New Roman"/>
                 <w:sz w:val="20"/>
               </w:rPr>
-              <w:t>Yes</w:t>
-              <w:br/>
               <w:t>Heat transport neglected (see Section 2.1.7).</w:t>
             </w:r>
           </w:p>
@@ -944,8 +933,6 @@
                 <w:rFonts w:ascii="Times New Roman" w:hAnsi="Times New Roman"/>
                 <w:sz w:val="20"/>
               </w:rPr>
-              <w:t>Yes</w:t>
-              <w:br/>
               <w:t>Influence neglected; little significance.</w:t>
             </w:r>
           </w:p>
@@ -1156,8 +1143,6 @@
                 <w:rFonts w:ascii="Times New Roman" w:hAnsi="Times New Roman"/>
                 <w:sz w:val="20"/>
               </w:rPr>
-              <w:t>Yes</w:t>
-              <w:br/>
               <w:t>Heat transport neglected (see Section 2.1.7).</w:t>
             </w:r>
           </w:p>
@@ -1194,8 +1179,6 @@
                 <w:rFonts w:ascii="Times New Roman" w:hAnsi="Times New Roman"/>
                 <w:sz w:val="20"/>
               </w:rPr>
-              <w:t>No</w:t>
-              <w:br/>
               <w:t>See Section 3.2 Gas flow/dissolution.</w:t>
             </w:r>
           </w:p>
@@ -1240,8 +1223,6 @@
                 <w:rFonts w:ascii="Times New Roman" w:hAnsi="Times New Roman"/>
                 <w:sz w:val="20"/>
               </w:rPr>
-              <w:t>Yes</w:t>
-              <w:br/>
               <w:t>Influence neglected; little significance.</w:t>
             </w:r>
           </w:p>
@@ -1315,8 +1296,6 @@
                 <w:rFonts w:ascii="Times New Roman" w:hAnsi="Times New Roman"/>
                 <w:sz w:val="20"/>
               </w:rPr>
-              <w:t>Yes</w:t>
-              <w:br/>
               <w:t>See Temperate above and Climate report.</w:t>
             </w:r>
           </w:p>
@@ -1472,8 +1451,6 @@
                 <w:rFonts w:ascii="Times New Roman" w:hAnsi="Times New Roman"/>
                 <w:sz w:val="20"/>
               </w:rPr>
-              <w:t>Yes</w:t>
-              <w:br/>
               <w:t>Check that local deposition sequence-dependant pre-heating effects can be ignored and evaluate potential effects of tunnel ventilation (see Section 2.1.7).</w:t>
             </w:r>
           </w:p>
@@ -1520,8 +1497,6 @@
                 <w:rFonts w:ascii="Times New Roman" w:hAnsi="Times New Roman"/>
                 <w:sz w:val="20"/>
               </w:rPr>
-              <w:t>No</w:t>
-              <w:br/>
               <w:t>nan</w:t>
             </w:r>
           </w:p>
@@ -1566,8 +1541,6 @@
                 <w:rFonts w:ascii="Times New Roman" w:hAnsi="Times New Roman"/>
                 <w:sz w:val="20"/>
               </w:rPr>
-              <w:t>Yes</w:t>
-              <w:br/>
               <w:t>Included in model.</w:t>
             </w:r>
           </w:p>
@@ -1641,8 +1614,6 @@
                 <w:rFonts w:ascii="Times New Roman" w:hAnsi="Times New Roman"/>
                 <w:sz w:val="20"/>
               </w:rPr>
-              <w:t>Yes</w:t>
-              <w:br/>
               <w:t>Included in permafrost model (Climate report).</w:t>
             </w:r>
           </w:p>
@@ -1798,8 +1769,6 @@
                 <w:rFonts w:ascii="Times New Roman" w:hAnsi="Times New Roman"/>
                 <w:sz w:val="20"/>
               </w:rPr>
-              <w:t>Yes</w:t>
-              <w:br/>
               <w:t>Heat transport neglected (see Section 2.1.7).</w:t>
             </w:r>
           </w:p>
@@ -1846,8 +1815,6 @@
                 <w:rFonts w:ascii="Times New Roman" w:hAnsi="Times New Roman"/>
                 <w:sz w:val="20"/>
               </w:rPr>
-              <w:t>No</w:t>
-              <w:br/>
               <w:t>See mechanical processes in Chapter 4.</w:t>
             </w:r>
           </w:p>
@@ -1893,8 +1860,6 @@
                 <w:rFonts w:ascii="Times New Roman" w:hAnsi="Times New Roman"/>
                 <w:sz w:val="20"/>
               </w:rPr>
-              <w:t>Yes</w:t>
-              <w:br/>
               <w:t>Influence neglected; little significance.</w:t>
             </w:r>
           </w:p>
@@ -2116,8 +2081,6 @@
                 <w:rFonts w:ascii="Times New Roman" w:hAnsi="Times New Roman"/>
                 <w:sz w:val="20"/>
               </w:rPr>
-              <w:t>No</w:t>
-              <w:br/>
               <w:t>nan</w:t>
             </w:r>
           </w:p>
@@ -2413,8 +2376,6 @@
                 <w:rFonts w:ascii="Times New Roman" w:hAnsi="Times New Roman"/>
                 <w:sz w:val="20"/>
               </w:rPr>
-              <w:t>Yes</w:t>
-              <w:br/>
               <w:t>Heat transport neglected (see Section 2.1.7).</w:t>
             </w:r>
           </w:p>
@@ -2461,8 +2422,6 @@
                 <w:rFonts w:ascii="Times New Roman" w:hAnsi="Times New Roman"/>
                 <w:sz w:val="20"/>
               </w:rPr>
-              <w:t>No</w:t>
-              <w:br/>
               <w:t>nan</w:t>
             </w:r>
           </w:p>
@@ -2507,8 +2466,6 @@
                 <w:rFonts w:ascii="Times New Roman" w:hAnsi="Times New Roman"/>
                 <w:sz w:val="20"/>
               </w:rPr>
-              <w:t>Yes</w:t>
-              <w:br/>
               <w:t>Use of site-specific thermal properties.</w:t>
             </w:r>
           </w:p>
@@ -2582,8 +2539,6 @@
                 <w:rFonts w:ascii="Times New Roman" w:hAnsi="Times New Roman"/>
                 <w:sz w:val="20"/>
               </w:rPr>
-              <w:t>Yes</w:t>
-              <w:br/>
               <w:t>Use of site-specific thermal properties in permafrost model, Climate report.</w:t>
             </w:r>
           </w:p>
@@ -2739,8 +2694,6 @@
                 <w:rFonts w:ascii="Times New Roman" w:hAnsi="Times New Roman"/>
                 <w:sz w:val="20"/>
               </w:rPr>
-              <w:t>Yes</w:t>
-              <w:br/>
               <w:t>Heat transport neglected (see Section 2.1.7).</w:t>
             </w:r>
           </w:p>
@@ -2787,8 +2740,6 @@
                 <w:rFonts w:ascii="Times New Roman" w:hAnsi="Times New Roman"/>
                 <w:sz w:val="20"/>
               </w:rPr>
-              <w:t>No</w:t>
-              <w:br/>
               <w:t>See chemical processes in Chapter 5.</w:t>
             </w:r>
           </w:p>
@@ -2833,8 +2784,6 @@
                 <w:rFonts w:ascii="Times New Roman" w:hAnsi="Times New Roman"/>
                 <w:sz w:val="20"/>
               </w:rPr>
-              <w:t>Yes</w:t>
-              <w:br/>
               <w:t>Influence neglected; little significance.</w:t>
             </w:r>
           </w:p>
@@ -2908,8 +2857,6 @@
                 <w:rFonts w:ascii="Times New Roman" w:hAnsi="Times New Roman"/>
                 <w:sz w:val="20"/>
               </w:rPr>
-              <w:t>Yes</w:t>
-              <w:br/>
               <w:t>Influence neglected; little significance, Climate report.</w:t>
             </w:r>
           </w:p>
@@ -3066,8 +3013,6 @@
                 <w:rFonts w:ascii="Times New Roman" w:hAnsi="Times New Roman"/>
                 <w:sz w:val="20"/>
               </w:rPr>
-              <w:t>No</w:t>
-              <w:br/>
               <w:t>nan</w:t>
             </w:r>
           </w:p>
@@ -3391,8 +3336,6 @@
                 <w:rFonts w:ascii="Times New Roman" w:hAnsi="Times New Roman"/>
                 <w:sz w:val="20"/>
               </w:rPr>
-              <w:t>No</w:t>
-              <w:br/>
               <w:t>nan</w:t>
             </w:r>
           </w:p>
@@ -3465,8 +3408,6 @@
                 <w:rFonts w:ascii="Times New Roman" w:hAnsi="Times New Roman"/>
                 <w:sz w:val="20"/>
               </w:rPr>
-              <w:t>No</w:t>
-              <w:br/>
               <w:t>nan</w:t>
             </w:r>
           </w:p>
@@ -3539,8 +3480,6 @@
                 <w:rFonts w:ascii="Times New Roman" w:hAnsi="Times New Roman"/>
                 <w:sz w:val="20"/>
               </w:rPr>
-              <w:t>No</w:t>
-              <w:br/>
               <w:t>nan</w:t>
             </w:r>
           </w:p>
@@ -3613,8 +3552,6 @@
                 <w:rFonts w:ascii="Times New Roman" w:hAnsi="Times New Roman"/>
                 <w:sz w:val="20"/>
               </w:rPr>
-              <w:t>No</w:t>
-              <w:br/>
               <w:t>nan</w:t>
             </w:r>
           </w:p>
@@ -3695,8 +3632,6 @@
                 <w:rFonts w:ascii="Times New Roman" w:hAnsi="Times New Roman"/>
                 <w:sz w:val="20"/>
               </w:rPr>
-              <w:t>No</w:t>
-              <w:br/>
               <w:t>nan</w:t>
             </w:r>
           </w:p>
@@ -3769,8 +3704,6 @@
                 <w:rFonts w:ascii="Times New Roman" w:hAnsi="Times New Roman"/>
                 <w:sz w:val="20"/>
               </w:rPr>
-              <w:t>No</w:t>
-              <w:br/>
               <w:t>nan</w:t>
             </w:r>
           </w:p>
@@ -3843,8 +3776,6 @@
                 <w:rFonts w:ascii="Times New Roman" w:hAnsi="Times New Roman"/>
                 <w:sz w:val="20"/>
               </w:rPr>
-              <w:t>No</w:t>
-              <w:br/>
               <w:t>nan</w:t>
             </w:r>
           </w:p>
@@ -3917,8 +3848,6 @@
                 <w:rFonts w:ascii="Times New Roman" w:hAnsi="Times New Roman"/>
                 <w:sz w:val="20"/>
               </w:rPr>
-              <w:t>No</w:t>
-              <w:br/>
               <w:t>nan</w:t>
             </w:r>
           </w:p>
@@ -3979,8 +3908,6 @@
                 <w:rFonts w:ascii="Times New Roman" w:hAnsi="Times New Roman"/>
                 <w:sz w:val="20"/>
               </w:rPr>
-              <w:t>Yes</w:t>
-              <w:br/>
               <w:t>Check that local deposition sequence-dependant pre-heating effects can be ignored and evaluate potential effects of tunnel ventilation (see Section 2.1.7).</w:t>
             </w:r>
           </w:p>
@@ -4025,8 +3952,6 @@
                 <w:rFonts w:ascii="Times New Roman" w:hAnsi="Times New Roman"/>
                 <w:sz w:val="20"/>
               </w:rPr>
-              <w:t>No</w:t>
-              <w:br/>
               <w:t>nan</w:t>
             </w:r>
           </w:p>
@@ -4087,8 +4012,6 @@
                 <w:rFonts w:ascii="Times New Roman" w:hAnsi="Times New Roman"/>
                 <w:sz w:val="20"/>
               </w:rPr>
-              <w:t>Yes</w:t>
-              <w:br/>
               <w:t>Influence neglected; little significance.</w:t>
             </w:r>
           </w:p>
@@ -4133,8 +4056,6 @@
                 <w:rFonts w:ascii="Times New Roman" w:hAnsi="Times New Roman"/>
                 <w:sz w:val="20"/>
               </w:rPr>
-              <w:t>No</w:t>
-              <w:br/>
               <w:t>nan</w:t>
             </w:r>
           </w:p>
@@ -4195,8 +4116,6 @@
                 <w:rFonts w:ascii="Times New Roman" w:hAnsi="Times New Roman"/>
                 <w:sz w:val="20"/>
               </w:rPr>
-              <w:t>Yes</w:t>
-              <w:br/>
               <w:t>See Temperate above and Climate report.</w:t>
             </w:r>
           </w:p>
@@ -4241,8 +4160,6 @@
                 <w:rFonts w:ascii="Times New Roman" w:hAnsi="Times New Roman"/>
                 <w:sz w:val="20"/>
               </w:rPr>
-              <w:t>No</w:t>
-              <w:br/>
               <w:t>nan</w:t>
             </w:r>
           </w:p>
@@ -4303,8 +4220,6 @@
                 <w:rFonts w:ascii="Times New Roman" w:hAnsi="Times New Roman"/>
                 <w:sz w:val="20"/>
               </w:rPr>
-              <w:t>Yes</w:t>
-              <w:br/>
               <w:t>See Temperate above and Climate report.</w:t>
             </w:r>
           </w:p>
@@ -4349,8 +4264,6 @@
                 <w:rFonts w:ascii="Times New Roman" w:hAnsi="Times New Roman"/>
                 <w:sz w:val="20"/>
               </w:rPr>
-              <w:t>No</w:t>
-              <w:br/>
               <w:t>nan</w:t>
             </w:r>
           </w:p>

</xml_diff>

<commit_message>
Fixed issue where last run of cells in a table would not be merged together
</commit_message>
<xml_diff>
--- a/files/word/test.docx
+++ b/files/word/test.docx
@@ -3329,6 +3329,7 @@
         <w:tc>
           <w:tcPr>
             <w:tcW w:type="dxa" w:w="1506"/>
+            <w:vMerge w:val="restart"/>
           </w:tcPr>
           <w:p>
             <w:r>
@@ -3401,16 +3402,9 @@
         <w:tc>
           <w:tcPr>
             <w:tcW w:type="dxa" w:w="1506"/>
-          </w:tcPr>
-          <w:p>
-            <w:r>
-              <w:rPr>
-                <w:rFonts w:ascii="Times New Roman" w:hAnsi="Times New Roman"/>
-                <w:sz w:val="20"/>
-              </w:rPr>
-              <w:t>nan</w:t>
-            </w:r>
-          </w:p>
+            <w:vMerge/>
+          </w:tcPr>
+          <w:p/>
         </w:tc>
       </w:tr>
       <w:tr>
@@ -3473,16 +3467,9 @@
         <w:tc>
           <w:tcPr>
             <w:tcW w:type="dxa" w:w="1506"/>
-          </w:tcPr>
-          <w:p>
-            <w:r>
-              <w:rPr>
-                <w:rFonts w:ascii="Times New Roman" w:hAnsi="Times New Roman"/>
-                <w:sz w:val="20"/>
-              </w:rPr>
-              <w:t>nan</w:t>
-            </w:r>
-          </w:p>
+            <w:vMerge/>
+          </w:tcPr>
+          <w:p/>
         </w:tc>
       </w:tr>
       <w:tr>
@@ -3545,16 +3532,9 @@
         <w:tc>
           <w:tcPr>
             <w:tcW w:type="dxa" w:w="1506"/>
-          </w:tcPr>
-          <w:p>
-            <w:r>
-              <w:rPr>
-                <w:rFonts w:ascii="Times New Roman" w:hAnsi="Times New Roman"/>
-                <w:sz w:val="20"/>
-              </w:rPr>
-              <w:t>nan</w:t>
-            </w:r>
-          </w:p>
+            <w:vMerge/>
+          </w:tcPr>
+          <w:p/>
         </w:tc>
       </w:tr>
       <w:tr>
@@ -3625,16 +3605,9 @@
         <w:tc>
           <w:tcPr>
             <w:tcW w:type="dxa" w:w="1506"/>
-          </w:tcPr>
-          <w:p>
-            <w:r>
-              <w:rPr>
-                <w:rFonts w:ascii="Times New Roman" w:hAnsi="Times New Roman"/>
-                <w:sz w:val="20"/>
-              </w:rPr>
-              <w:t>nan</w:t>
-            </w:r>
-          </w:p>
+            <w:vMerge/>
+          </w:tcPr>
+          <w:p/>
         </w:tc>
       </w:tr>
       <w:tr>
@@ -3697,16 +3670,9 @@
         <w:tc>
           <w:tcPr>
             <w:tcW w:type="dxa" w:w="1506"/>
-          </w:tcPr>
-          <w:p>
-            <w:r>
-              <w:rPr>
-                <w:rFonts w:ascii="Times New Roman" w:hAnsi="Times New Roman"/>
-                <w:sz w:val="20"/>
-              </w:rPr>
-              <w:t>nan</w:t>
-            </w:r>
-          </w:p>
+            <w:vMerge/>
+          </w:tcPr>
+          <w:p/>
         </w:tc>
       </w:tr>
       <w:tr>
@@ -3769,16 +3735,9 @@
         <w:tc>
           <w:tcPr>
             <w:tcW w:type="dxa" w:w="1506"/>
-          </w:tcPr>
-          <w:p>
-            <w:r>
-              <w:rPr>
-                <w:rFonts w:ascii="Times New Roman" w:hAnsi="Times New Roman"/>
-                <w:sz w:val="20"/>
-              </w:rPr>
-              <w:t>nan</w:t>
-            </w:r>
-          </w:p>
+            <w:vMerge/>
+          </w:tcPr>
+          <w:p/>
         </w:tc>
       </w:tr>
       <w:tr>
@@ -3841,22 +3800,16 @@
         <w:tc>
           <w:tcPr>
             <w:tcW w:type="dxa" w:w="1506"/>
-          </w:tcPr>
-          <w:p>
-            <w:r>
-              <w:rPr>
-                <w:rFonts w:ascii="Times New Roman" w:hAnsi="Times New Roman"/>
-                <w:sz w:val="20"/>
-              </w:rPr>
-              <w:t>nan</w:t>
-            </w:r>
-          </w:p>
+            <w:vMerge/>
+          </w:tcPr>
+          <w:p/>
         </w:tc>
       </w:tr>
       <w:tr>
         <w:tc>
           <w:tcPr>
             <w:tcW w:type="dxa" w:w="1506"/>
+            <w:vMerge w:val="restart"/>
           </w:tcPr>
           <w:p>
             <w:r>
@@ -3871,6 +3824,7 @@
         <w:tc>
           <w:tcPr>
             <w:tcW w:type="dxa" w:w="1506"/>
+            <w:vMerge w:val="restart"/>
           </w:tcPr>
           <w:p>
             <w:r>
@@ -3915,6 +3869,7 @@
         <w:tc>
           <w:tcPr>
             <w:tcW w:type="dxa" w:w="1506"/>
+            <w:vMerge w:val="restart"/>
           </w:tcPr>
           <w:p>
             <w:r>
@@ -3945,48 +3900,25 @@
         <w:tc>
           <w:tcPr>
             <w:tcW w:type="dxa" w:w="1506"/>
-          </w:tcPr>
-          <w:p>
-            <w:r>
-              <w:rPr>
-                <w:rFonts w:ascii="Times New Roman" w:hAnsi="Times New Roman"/>
-                <w:sz w:val="20"/>
-              </w:rPr>
-              <w:t>nan</w:t>
-            </w:r>
-          </w:p>
+            <w:vMerge/>
+          </w:tcPr>
+          <w:p/>
         </w:tc>
       </w:tr>
       <w:tr>
         <w:tc>
           <w:tcPr>
             <w:tcW w:type="dxa" w:w="1506"/>
-          </w:tcPr>
-          <w:p>
-            <w:r>
-              <w:rPr>
-                <w:rFonts w:ascii="Times New Roman" w:hAnsi="Times New Roman"/>
-                <w:sz w:val="20"/>
-              </w:rPr>
-              <w:t>Saturation</w:t>
-            </w:r>
-          </w:p>
-        </w:tc>
-        <w:tc>
-          <w:tcPr>
-            <w:tcW w:type="dxa" w:w="1506"/>
-          </w:tcPr>
-          <w:p>
-            <w:r>
-              <w:rPr>
-                <w:rFonts w:ascii="Times New Roman" w:hAnsi="Times New Roman"/>
-                <w:sz w:val="20"/>
-              </w:rPr>
-              <w:t>Yes</w:t>
-              <w:br/>
-              <w:t>Affects scope and extent of convective heat transport.</w:t>
-            </w:r>
-          </w:p>
+            <w:vMerge/>
+          </w:tcPr>
+          <w:p/>
+        </w:tc>
+        <w:tc>
+          <w:tcPr>
+            <w:tcW w:type="dxa" w:w="1506"/>
+            <w:vMerge/>
+          </w:tcPr>
+          <w:p/>
         </w:tc>
         <w:tc>
           <w:tcPr>
@@ -4019,18 +3951,9 @@
         <w:tc>
           <w:tcPr>
             <w:tcW w:type="dxa" w:w="1506"/>
-          </w:tcPr>
-          <w:p>
-            <w:r>
-              <w:rPr>
-                <w:rFonts w:ascii="Times New Roman" w:hAnsi="Times New Roman"/>
-                <w:sz w:val="20"/>
-              </w:rPr>
-              <w:t>No</w:t>
-              <w:br/>
-              <w:t>But, indirectly through temperature.</w:t>
-            </w:r>
-          </w:p>
+            <w:vMerge/>
+          </w:tcPr>
+          <w:p/>
         </w:tc>
         <w:tc>
           <w:tcPr>
@@ -4049,48 +3972,25 @@
         <w:tc>
           <w:tcPr>
             <w:tcW w:type="dxa" w:w="1506"/>
-          </w:tcPr>
-          <w:p>
-            <w:r>
-              <w:rPr>
-                <w:rFonts w:ascii="Times New Roman" w:hAnsi="Times New Roman"/>
-                <w:sz w:val="20"/>
-              </w:rPr>
-              <w:t>nan</w:t>
-            </w:r>
-          </w:p>
+            <w:vMerge/>
+          </w:tcPr>
+          <w:p/>
         </w:tc>
       </w:tr>
       <w:tr>
         <w:tc>
           <w:tcPr>
             <w:tcW w:type="dxa" w:w="1506"/>
-          </w:tcPr>
-          <w:p>
-            <w:r>
-              <w:rPr>
-                <w:rFonts w:ascii="Times New Roman" w:hAnsi="Times New Roman"/>
-                <w:sz w:val="20"/>
-              </w:rPr>
-              <w:t>Saturation</w:t>
-            </w:r>
-          </w:p>
-        </w:tc>
-        <w:tc>
-          <w:tcPr>
-            <w:tcW w:type="dxa" w:w="1506"/>
-          </w:tcPr>
-          <w:p>
-            <w:r>
-              <w:rPr>
-                <w:rFonts w:ascii="Times New Roman" w:hAnsi="Times New Roman"/>
-                <w:sz w:val="20"/>
-              </w:rPr>
-              <w:t>Yes</w:t>
-              <w:br/>
-              <w:t>Affects scope and extent of convective heat transport.</w:t>
-            </w:r>
-          </w:p>
+            <w:vMerge/>
+          </w:tcPr>
+          <w:p/>
+        </w:tc>
+        <w:tc>
+          <w:tcPr>
+            <w:tcW w:type="dxa" w:w="1506"/>
+            <w:vMerge/>
+          </w:tcPr>
+          <w:p/>
         </w:tc>
         <w:tc>
           <w:tcPr>
@@ -4109,6 +4009,7 @@
         <w:tc>
           <w:tcPr>
             <w:tcW w:type="dxa" w:w="1506"/>
+            <w:vMerge w:val="restart"/>
           </w:tcPr>
           <w:p>
             <w:r>
@@ -4123,18 +4024,9 @@
         <w:tc>
           <w:tcPr>
             <w:tcW w:type="dxa" w:w="1506"/>
-          </w:tcPr>
-          <w:p>
-            <w:r>
-              <w:rPr>
-                <w:rFonts w:ascii="Times New Roman" w:hAnsi="Times New Roman"/>
-                <w:sz w:val="20"/>
-              </w:rPr>
-              <w:t>No</w:t>
-              <w:br/>
-              <w:t>But, indirectly through temperature.</w:t>
-            </w:r>
-          </w:p>
+            <w:vMerge/>
+          </w:tcPr>
+          <w:p/>
         </w:tc>
         <w:tc>
           <w:tcPr>
@@ -4153,48 +4045,25 @@
         <w:tc>
           <w:tcPr>
             <w:tcW w:type="dxa" w:w="1506"/>
-          </w:tcPr>
-          <w:p>
-            <w:r>
-              <w:rPr>
-                <w:rFonts w:ascii="Times New Roman" w:hAnsi="Times New Roman"/>
-                <w:sz w:val="20"/>
-              </w:rPr>
-              <w:t>nan</w:t>
-            </w:r>
-          </w:p>
+            <w:vMerge/>
+          </w:tcPr>
+          <w:p/>
         </w:tc>
       </w:tr>
       <w:tr>
         <w:tc>
           <w:tcPr>
             <w:tcW w:type="dxa" w:w="1506"/>
-          </w:tcPr>
-          <w:p>
-            <w:r>
-              <w:rPr>
-                <w:rFonts w:ascii="Times New Roman" w:hAnsi="Times New Roman"/>
-                <w:sz w:val="20"/>
-              </w:rPr>
-              <w:t>Saturation</w:t>
-            </w:r>
-          </w:p>
-        </w:tc>
-        <w:tc>
-          <w:tcPr>
-            <w:tcW w:type="dxa" w:w="1506"/>
-          </w:tcPr>
-          <w:p>
-            <w:r>
-              <w:rPr>
-                <w:rFonts w:ascii="Times New Roman" w:hAnsi="Times New Roman"/>
-                <w:sz w:val="20"/>
-              </w:rPr>
-              <w:t>Yes</w:t>
-              <w:br/>
-              <w:t>Affects scope and extent of convective heat transport.</w:t>
-            </w:r>
-          </w:p>
+            <w:vMerge/>
+          </w:tcPr>
+          <w:p/>
+        </w:tc>
+        <w:tc>
+          <w:tcPr>
+            <w:tcW w:type="dxa" w:w="1506"/>
+            <w:vMerge/>
+          </w:tcPr>
+          <w:p/>
         </w:tc>
         <w:tc>
           <w:tcPr>
@@ -4213,32 +4082,16 @@
         <w:tc>
           <w:tcPr>
             <w:tcW w:type="dxa" w:w="1506"/>
-          </w:tcPr>
-          <w:p>
-            <w:r>
-              <w:rPr>
-                <w:rFonts w:ascii="Times New Roman" w:hAnsi="Times New Roman"/>
-                <w:sz w:val="20"/>
-              </w:rPr>
-              <w:t>See Temperate above and Climate report.</w:t>
-            </w:r>
-          </w:p>
-        </w:tc>
-        <w:tc>
-          <w:tcPr>
-            <w:tcW w:type="dxa" w:w="1506"/>
-          </w:tcPr>
-          <w:p>
-            <w:r>
-              <w:rPr>
-                <w:rFonts w:ascii="Times New Roman" w:hAnsi="Times New Roman"/>
-                <w:sz w:val="20"/>
-              </w:rPr>
-              <w:t>No</w:t>
-              <w:br/>
-              <w:t>But, indirectly through temperature.</w:t>
-            </w:r>
-          </w:p>
+            <w:vMerge/>
+          </w:tcPr>
+          <w:p/>
+        </w:tc>
+        <w:tc>
+          <w:tcPr>
+            <w:tcW w:type="dxa" w:w="1506"/>
+            <w:vMerge/>
+          </w:tcPr>
+          <w:p/>
         </w:tc>
         <w:tc>
           <w:tcPr>
@@ -4257,16 +4110,9 @@
         <w:tc>
           <w:tcPr>
             <w:tcW w:type="dxa" w:w="1506"/>
-          </w:tcPr>
-          <w:p>
-            <w:r>
-              <w:rPr>
-                <w:rFonts w:ascii="Times New Roman" w:hAnsi="Times New Roman"/>
-                <w:sz w:val="20"/>
-              </w:rPr>
-              <w:t>nan</w:t>
-            </w:r>
-          </w:p>
+            <w:vMerge/>
+          </w:tcPr>
+          <w:p/>
         </w:tc>
       </w:tr>
     </w:tbl>

</xml_diff>